<commit_message>
Isha Changed this file
</commit_message>
<xml_diff>
--- a/Docs/ElearningPlatformSpecification_document.docx
+++ b/Docs/ElearningPlatformSpecification_document.docx
@@ -608,16 +608,18 @@
         </w:numPr>
         <w:shd w:val="clear" w:color="auto" w:fill="FFFFFF" w:themeFill="background1"/>
         <w:spacing w:after="0" w:line="240" w:lineRule="auto"/>
+        <w:jc w:val="both"/>
         <w:textAlignment w:val="baseline"/>
         <w:rPr>
           <w:rFonts w:ascii="Times New Roman" w:eastAsia="Times New Roman" w:hAnsi="Times New Roman" w:cs="Times New Roman"/>
           <w:spacing w:val="2"/>
           <w:kern w:val="0"/>
-          <w:lang w:eastAsia="en-IN"/>
-          <w14:ligatures w14:val="none"/>
-        </w:rPr>
-      </w:pPr>
-      <w:proofErr w:type="gramStart"/>
+          <w:sz w:val="28"/>
+          <w:szCs w:val="28"/>
+          <w:lang w:eastAsia="en-IN"/>
+          <w14:ligatures w14:val="none"/>
+        </w:rPr>
+      </w:pPr>
       <w:r>
         <w:rPr>
           <w:rFonts w:ascii="Times New Roman" w:eastAsia="Times New Roman" w:hAnsi="Times New Roman" w:cs="Times New Roman"/>
@@ -625,24 +627,39 @@
           <w:bCs/>
           <w:spacing w:val="2"/>
           <w:kern w:val="0"/>
+          <w:sz w:val="28"/>
+          <w:szCs w:val="28"/>
           <w:bdr w:val="none" w:sz="0" w:space="0" w:color="auto" w:frame="1"/>
           <w:lang w:eastAsia="en-IN"/>
           <w14:ligatures w14:val="none"/>
         </w:rPr>
         <w:t>Introduction :</w:t>
       </w:r>
-      <w:r>
-        <w:rPr>
-          <w:rFonts w:ascii="Times New Roman" w:hAnsi="Times New Roman" w:cs="Times New Roman"/>
-        </w:rPr>
-        <w:t>An</w:t>
-      </w:r>
-      <w:proofErr w:type="gramEnd"/>
-      <w:r>
-        <w:rPr>
-          <w:rFonts w:ascii="Times New Roman" w:hAnsi="Times New Roman" w:cs="Times New Roman"/>
-        </w:rPr>
-        <w:t xml:space="preserve"> e-learning platform is a digital solution that leverages technology to facilitate and enhance the learning experience. It serves as a virtual classroom, connecting learners, instructors, and educational content online. Through this platform, users can access a wide array of educational resources, engage in interactive courses, and collaborate with peers and teachers from anywhere in the world. E-learning platforms offer flexibility, scalability, and accessibility, making them a powerful tool for institutions, businesses, and individuals seeking to acquire new knowledge, develop skills, and advance their education in the digital age.</w:t>
+    </w:p>
+    <w:p>
+      <w:pPr>
+        <w:pStyle w:val="ListParagraph"/>
+        <w:shd w:val="clear" w:color="auto" w:fill="FFFFFF" w:themeFill="background1"/>
+        <w:spacing w:after="0" w:line="240" w:lineRule="auto"/>
+        <w:jc w:val="both"/>
+        <w:textAlignment w:val="baseline"/>
+        <w:rPr>
+          <w:rFonts w:ascii="Times New Roman" w:eastAsia="Times New Roman" w:hAnsi="Times New Roman" w:cs="Times New Roman"/>
+          <w:spacing w:val="2"/>
+          <w:kern w:val="0"/>
+          <w:sz w:val="28"/>
+          <w:szCs w:val="28"/>
+          <w:lang w:eastAsia="en-IN"/>
+          <w14:ligatures w14:val="none"/>
+        </w:rPr>
+      </w:pPr>
+      <w:r>
+        <w:rPr>
+          <w:rFonts w:ascii="Times New Roman" w:hAnsi="Times New Roman" w:cs="Times New Roman"/>
+          <w:sz w:val="28"/>
+          <w:szCs w:val="28"/>
+        </w:rPr>
+        <w:t>An e-learning platform is a digital solution that leverages technology to facilitate and enhance the learning experience. It serves as a virtual classroom, connecting learners, instructors, and educational content online. Through this platform, users can access a wide array of educational resources, engage in interactive courses, and collaborate with peers and teachers from anywhere in the world. E-learning platforms offer flexibility, scalability, and accessibility, making them a powerful tool for institutions, businesses, and individuals seeking to acquire new knowledge, develop skills, and advance their education in the digital age.</w:t>
       </w:r>
     </w:p>
     <w:p>
@@ -654,11 +671,14 @@
         </w:numPr>
         <w:shd w:val="clear" w:color="auto" w:fill="FFFFFF" w:themeFill="background1"/>
         <w:spacing w:after="0" w:line="240" w:lineRule="auto"/>
+        <w:jc w:val="both"/>
         <w:textAlignment w:val="baseline"/>
         <w:rPr>
           <w:rFonts w:ascii="Times New Roman" w:eastAsia="Times New Roman" w:hAnsi="Times New Roman" w:cs="Times New Roman"/>
           <w:spacing w:val="2"/>
           <w:kern w:val="0"/>
+          <w:sz w:val="28"/>
+          <w:szCs w:val="28"/>
           <w:lang w:eastAsia="en-IN"/>
           <w14:ligatures w14:val="none"/>
         </w:rPr>
@@ -670,6 +690,8 @@
           <w:bCs/>
           <w:spacing w:val="2"/>
           <w:kern w:val="0"/>
+          <w:sz w:val="28"/>
+          <w:szCs w:val="28"/>
           <w:bdr w:val="none" w:sz="0" w:space="0" w:color="auto" w:frame="1"/>
           <w:lang w:eastAsia="en-IN"/>
           <w14:ligatures w14:val="none"/>
@@ -681,6 +703,8 @@
           <w:rFonts w:ascii="Times New Roman" w:eastAsia="Times New Roman" w:hAnsi="Times New Roman" w:cs="Times New Roman"/>
           <w:spacing w:val="2"/>
           <w:kern w:val="0"/>
+          <w:sz w:val="28"/>
+          <w:szCs w:val="28"/>
           <w:lang w:eastAsia="en-IN"/>
           <w14:ligatures w14:val="none"/>
         </w:rPr>
@@ -689,6 +713,8 @@
       <w:r>
         <w:rPr>
           <w:rFonts w:ascii="Times New Roman" w:hAnsi="Times New Roman" w:cs="Times New Roman"/>
+          <w:sz w:val="28"/>
+          <w:szCs w:val="28"/>
         </w:rPr>
         <w:t>The purpose of this E-Learning Platform is to facilitate remote learning, improve access to educational resources, and enhance the overall learning experience. It should support various types of content, assessments, and user interactions.</w:t>
       </w:r>
@@ -702,11 +728,14 @@
         </w:numPr>
         <w:shd w:val="clear" w:color="auto" w:fill="FFFFFF" w:themeFill="background1"/>
         <w:spacing w:after="0" w:line="240" w:lineRule="auto"/>
+        <w:jc w:val="both"/>
         <w:textAlignment w:val="baseline"/>
         <w:rPr>
           <w:rFonts w:ascii="Times New Roman" w:eastAsia="Times New Roman" w:hAnsi="Times New Roman" w:cs="Times New Roman"/>
           <w:spacing w:val="2"/>
           <w:kern w:val="0"/>
+          <w:sz w:val="28"/>
+          <w:szCs w:val="28"/>
           <w:lang w:eastAsia="en-IN"/>
           <w14:ligatures w14:val="none"/>
         </w:rPr>
@@ -718,6 +747,8 @@
           <w:bCs/>
           <w:spacing w:val="2"/>
           <w:kern w:val="0"/>
+          <w:sz w:val="28"/>
+          <w:szCs w:val="28"/>
           <w:bdr w:val="none" w:sz="0" w:space="0" w:color="auto" w:frame="1"/>
           <w:lang w:eastAsia="en-IN"/>
           <w14:ligatures w14:val="none"/>
@@ -728,6 +759,8 @@
         <w:rPr>
           <w:rFonts w:ascii="Times New Roman" w:eastAsia="Times New Roman" w:hAnsi="Times New Roman" w:cs="Times New Roman"/>
           <w:kern w:val="0"/>
+          <w:sz w:val="28"/>
+          <w:szCs w:val="28"/>
           <w:lang w:eastAsia="en-IN" w:bidi="hi-IN"/>
           <w14:ligatures w14:val="none"/>
         </w:rPr>
@@ -737,6 +770,8 @@
         <w:rPr>
           <w:rFonts w:ascii="Times New Roman" w:eastAsia="Times New Roman" w:hAnsi="Times New Roman" w:cs="Times New Roman"/>
           <w:kern w:val="0"/>
+          <w:sz w:val="28"/>
+          <w:szCs w:val="28"/>
           <w:lang w:eastAsia="en-IN" w:bidi="hi-IN"/>
           <w14:ligatures w14:val="none"/>
         </w:rPr>
@@ -746,6 +781,8 @@
         <w:rPr>
           <w:rFonts w:ascii="Times New Roman" w:eastAsia="Times New Roman" w:hAnsi="Times New Roman" w:cs="Times New Roman"/>
           <w:kern w:val="0"/>
+          <w:sz w:val="28"/>
+          <w:szCs w:val="28"/>
           <w:lang w:eastAsia="en-IN" w:bidi="hi-IN"/>
           <w14:ligatures w14:val="none"/>
         </w:rPr>
@@ -755,6 +792,8 @@
         <w:rPr>
           <w:rFonts w:ascii="Times New Roman" w:eastAsia="Times New Roman" w:hAnsi="Times New Roman" w:cs="Times New Roman"/>
           <w:kern w:val="0"/>
+          <w:sz w:val="28"/>
+          <w:szCs w:val="28"/>
           <w:lang w:eastAsia="en-IN" w:bidi="hi-IN"/>
           <w14:ligatures w14:val="none"/>
         </w:rPr>
@@ -764,6 +803,8 @@
         <w:rPr>
           <w:rFonts w:ascii="Times New Roman" w:eastAsia="Times New Roman" w:hAnsi="Times New Roman" w:cs="Times New Roman"/>
           <w:kern w:val="0"/>
+          <w:sz w:val="28"/>
+          <w:szCs w:val="28"/>
           <w:lang w:eastAsia="en-IN" w:bidi="hi-IN"/>
           <w14:ligatures w14:val="none"/>
         </w:rPr>
@@ -773,6 +814,8 @@
         <w:rPr>
           <w:rFonts w:ascii="Times New Roman" w:eastAsia="Times New Roman" w:hAnsi="Times New Roman" w:cs="Times New Roman"/>
           <w:kern w:val="0"/>
+          <w:sz w:val="28"/>
+          <w:szCs w:val="28"/>
           <w:lang w:eastAsia="en-IN" w:bidi="hi-IN"/>
           <w14:ligatures w14:val="none"/>
         </w:rPr>
@@ -782,6 +825,8 @@
         <w:rPr>
           <w:rFonts w:ascii="Times New Roman" w:eastAsia="Times New Roman" w:hAnsi="Times New Roman" w:cs="Times New Roman"/>
           <w:kern w:val="0"/>
+          <w:sz w:val="28"/>
+          <w:szCs w:val="28"/>
           <w:lang w:eastAsia="en-IN" w:bidi="hi-IN"/>
           <w14:ligatures w14:val="none"/>
         </w:rPr>
@@ -791,19 +836,12 @@
         <w:rPr>
           <w:rFonts w:ascii="Times New Roman" w:eastAsia="Times New Roman" w:hAnsi="Times New Roman" w:cs="Times New Roman"/>
           <w:kern w:val="0"/>
+          <w:sz w:val="28"/>
+          <w:szCs w:val="28"/>
           <w:lang w:eastAsia="en-IN" w:bidi="hi-IN"/>
           <w14:ligatures w14:val="none"/>
         </w:rPr>
         <w:t xml:space="preserve"> They prioritize accessibility, data security, and often integrate e-commerce for paid courses.</w:t>
-      </w:r>
-      <w:r>
-        <w:rPr>
-          <w:rFonts w:ascii="Times New Roman" w:eastAsia="Times New Roman" w:hAnsi="Times New Roman" w:cs="Times New Roman"/>
-          <w:kern w:val="0"/>
-          <w:lang w:eastAsia="en-IN" w:bidi="hi-IN"/>
-          <w14:ligatures w14:val="none"/>
-        </w:rPr>
-        <w:t xml:space="preserve"> </w:t>
       </w:r>
     </w:p>
     <w:p>
@@ -815,11 +853,14 @@
         </w:numPr>
         <w:shd w:val="clear" w:color="auto" w:fill="FFFFFF" w:themeFill="background1"/>
         <w:spacing w:after="0" w:line="240" w:lineRule="auto"/>
+        <w:jc w:val="both"/>
         <w:textAlignment w:val="baseline"/>
         <w:rPr>
           <w:rFonts w:ascii="Times New Roman" w:eastAsia="Times New Roman" w:hAnsi="Times New Roman" w:cs="Times New Roman"/>
           <w:spacing w:val="2"/>
           <w:kern w:val="0"/>
+          <w:sz w:val="28"/>
+          <w:szCs w:val="28"/>
           <w:lang w:eastAsia="en-IN"/>
           <w14:ligatures w14:val="none"/>
         </w:rPr>
@@ -831,6 +872,8 @@
           <w:bCs/>
           <w:spacing w:val="2"/>
           <w:kern w:val="0"/>
+          <w:sz w:val="28"/>
+          <w:szCs w:val="28"/>
           <w:bdr w:val="none" w:sz="0" w:space="0" w:color="auto" w:frame="1"/>
           <w:lang w:eastAsia="en-IN"/>
           <w14:ligatures w14:val="none"/>
@@ -842,6 +885,8 @@
           <w:rFonts w:ascii="Times New Roman" w:eastAsia="Times New Roman" w:hAnsi="Times New Roman" w:cs="Times New Roman"/>
           <w:spacing w:val="2"/>
           <w:kern w:val="0"/>
+          <w:sz w:val="28"/>
+          <w:szCs w:val="28"/>
           <w:lang w:eastAsia="en-IN"/>
           <w14:ligatures w14:val="none"/>
         </w:rPr>
@@ -852,6 +897,8 @@
           <w:rFonts w:ascii="Times New Roman" w:eastAsia="Times New Roman" w:hAnsi="Times New Roman" w:cs="Times New Roman"/>
           <w:spacing w:val="2"/>
           <w:kern w:val="0"/>
+          <w:sz w:val="28"/>
+          <w:szCs w:val="28"/>
           <w:lang w:eastAsia="en-IN"/>
           <w14:ligatures w14:val="none"/>
         </w:rPr>
@@ -862,6 +909,8 @@
           <w:rFonts w:ascii="Times New Roman" w:eastAsia="Times New Roman" w:hAnsi="Times New Roman" w:cs="Times New Roman"/>
           <w:spacing w:val="2"/>
           <w:kern w:val="0"/>
+          <w:sz w:val="28"/>
+          <w:szCs w:val="28"/>
           <w:lang w:eastAsia="en-IN"/>
           <w14:ligatures w14:val="none"/>
         </w:rPr>
@@ -872,6 +921,8 @@
           <w:rFonts w:ascii="Times New Roman" w:eastAsia="Times New Roman" w:hAnsi="Times New Roman" w:cs="Times New Roman"/>
           <w:spacing w:val="2"/>
           <w:kern w:val="0"/>
+          <w:sz w:val="28"/>
+          <w:szCs w:val="28"/>
           <w:lang w:eastAsia="en-IN"/>
           <w14:ligatures w14:val="none"/>
         </w:rPr>
@@ -882,6 +933,8 @@
           <w:rFonts w:ascii="Times New Roman" w:eastAsia="Times New Roman" w:hAnsi="Times New Roman" w:cs="Times New Roman"/>
           <w:spacing w:val="2"/>
           <w:kern w:val="0"/>
+          <w:sz w:val="28"/>
+          <w:szCs w:val="28"/>
           <w:lang w:eastAsia="en-IN"/>
           <w14:ligatures w14:val="none"/>
         </w:rPr>
@@ -891,6 +944,8 @@
         <w:rPr>
           <w:rFonts w:ascii="Times New Roman" w:eastAsia="Times New Roman" w:hAnsi="Times New Roman" w:cs="Times New Roman"/>
           <w:kern w:val="0"/>
+          <w:sz w:val="28"/>
+          <w:szCs w:val="28"/>
           <w:lang w:eastAsia="en-IN" w:bidi="hi-IN"/>
           <w14:ligatures w14:val="none"/>
         </w:rPr>
@@ -901,6 +956,8 @@
         <w:rPr>
           <w:rFonts w:ascii="Times New Roman" w:eastAsia="Times New Roman" w:hAnsi="Times New Roman" w:cs="Times New Roman"/>
           <w:kern w:val="0"/>
+          <w:sz w:val="28"/>
+          <w:szCs w:val="28"/>
           <w:lang w:eastAsia="en-IN" w:bidi="hi-IN"/>
           <w14:ligatures w14:val="none"/>
         </w:rPr>
@@ -911,11 +968,32 @@
         <w:rPr>
           <w:rFonts w:ascii="Times New Roman" w:eastAsia="Times New Roman" w:hAnsi="Times New Roman" w:cs="Times New Roman"/>
           <w:kern w:val="0"/>
+          <w:sz w:val="28"/>
+          <w:szCs w:val="28"/>
           <w:lang w:eastAsia="en-IN" w:bidi="hi-IN"/>
           <w14:ligatures w14:val="none"/>
         </w:rPr>
         <w:t xml:space="preserve"> we will effectively distribute our human resources in the frontend and backend development. We will focus on building a robust and user friendly solution.</w:t>
       </w:r>
+    </w:p>
+    <w:p>
+      <w:pPr>
+        <w:pStyle w:val="ListParagraph"/>
+        <w:shd w:val="clear" w:color="auto" w:fill="FFFFFF" w:themeFill="background1"/>
+        <w:spacing w:after="0" w:line="240" w:lineRule="auto"/>
+        <w:ind w:left="1440"/>
+        <w:jc w:val="both"/>
+        <w:textAlignment w:val="baseline"/>
+        <w:rPr>
+          <w:rFonts w:ascii="Times New Roman" w:eastAsia="Times New Roman" w:hAnsi="Times New Roman" w:cs="Times New Roman"/>
+          <w:spacing w:val="2"/>
+          <w:kern w:val="0"/>
+          <w:sz w:val="28"/>
+          <w:szCs w:val="28"/>
+          <w:lang w:eastAsia="en-IN"/>
+          <w14:ligatures w14:val="none"/>
+        </w:rPr>
+      </w:pPr>
     </w:p>
     <w:p>
       <w:pPr>
@@ -926,11 +1004,14 @@
         </w:numPr>
         <w:shd w:val="clear" w:color="auto" w:fill="FFFFFF" w:themeFill="background1"/>
         <w:spacing w:after="0" w:line="240" w:lineRule="auto"/>
+        <w:jc w:val="both"/>
         <w:textAlignment w:val="baseline"/>
         <w:rPr>
           <w:rFonts w:ascii="Times New Roman" w:eastAsia="Times New Roman" w:hAnsi="Times New Roman" w:cs="Times New Roman"/>
           <w:spacing w:val="2"/>
           <w:kern w:val="0"/>
+          <w:sz w:val="28"/>
+          <w:szCs w:val="28"/>
           <w:bdr w:val="none" w:sz="0" w:space="0" w:color="auto" w:frame="1"/>
           <w:lang w:eastAsia="en-IN"/>
           <w14:ligatures w14:val="none"/>
@@ -943,21 +1024,14 @@
           <w:bCs/>
           <w:spacing w:val="2"/>
           <w:kern w:val="0"/>
-          <w:bdr w:val="none" w:sz="0" w:space="0" w:color="auto" w:frame="1"/>
-          <w:lang w:eastAsia="en-IN"/>
-          <w14:ligatures w14:val="none"/>
-        </w:rPr>
+          <w:sz w:val="28"/>
+          <w:szCs w:val="28"/>
+          <w:bdr w:val="none" w:sz="0" w:space="0" w:color="auto" w:frame="1"/>
+          <w:lang w:eastAsia="en-IN"/>
+          <w14:ligatures w14:val="none"/>
+        </w:rPr>
+        <w:lastRenderedPageBreak/>
         <w:t>General description :</w:t>
-      </w:r>
-      <w:r>
-        <w:rPr>
-          <w:rFonts w:ascii="Times New Roman" w:eastAsia="Times New Roman" w:hAnsi="Times New Roman" w:cs="Times New Roman"/>
-          <w:spacing w:val="2"/>
-          <w:kern w:val="0"/>
-          <w:lang w:eastAsia="en-IN"/>
-          <w14:ligatures w14:val="none"/>
-        </w:rPr>
-        <w:t> </w:t>
       </w:r>
     </w:p>
     <w:p>
@@ -965,21 +1039,26 @@
         <w:pStyle w:val="ListParagraph"/>
         <w:shd w:val="clear" w:color="auto" w:fill="FFFFFF" w:themeFill="background1"/>
         <w:spacing w:after="0" w:line="240" w:lineRule="auto"/>
+        <w:jc w:val="both"/>
         <w:textAlignment w:val="baseline"/>
         <w:rPr>
           <w:rFonts w:ascii="Times New Roman" w:eastAsia="Times New Roman" w:hAnsi="Times New Roman" w:cs="Times New Roman"/>
           <w:spacing w:val="2"/>
           <w:kern w:val="0"/>
-          <w:bdr w:val="none" w:sz="0" w:space="0" w:color="auto" w:frame="1"/>
-          <w:lang w:eastAsia="en-IN"/>
-          <w14:ligatures w14:val="none"/>
-        </w:rPr>
-      </w:pPr>
-      <w:r>
-        <w:rPr>
-          <w:rFonts w:ascii="Times New Roman" w:eastAsia="Times New Roman" w:hAnsi="Times New Roman" w:cs="Times New Roman"/>
-          <w:spacing w:val="2"/>
-          <w:kern w:val="0"/>
+          <w:sz w:val="28"/>
+          <w:szCs w:val="28"/>
+          <w:bdr w:val="none" w:sz="0" w:space="0" w:color="auto" w:frame="1"/>
+          <w:lang w:eastAsia="en-IN"/>
+          <w14:ligatures w14:val="none"/>
+        </w:rPr>
+      </w:pPr>
+      <w:r>
+        <w:rPr>
+          <w:rFonts w:ascii="Times New Roman" w:eastAsia="Times New Roman" w:hAnsi="Times New Roman" w:cs="Times New Roman"/>
+          <w:spacing w:val="2"/>
+          <w:kern w:val="0"/>
+          <w:sz w:val="28"/>
+          <w:szCs w:val="28"/>
           <w:bdr w:val="none" w:sz="0" w:space="0" w:color="auto" w:frame="1"/>
           <w:lang w:eastAsia="en-IN"/>
           <w14:ligatures w14:val="none"/>
@@ -992,11 +1071,14 @@
         <w:pStyle w:val="ListParagraph"/>
         <w:shd w:val="clear" w:color="auto" w:fill="FFFFFF" w:themeFill="background1"/>
         <w:spacing w:after="0" w:line="240" w:lineRule="auto"/>
+        <w:jc w:val="both"/>
         <w:textAlignment w:val="baseline"/>
         <w:rPr>
           <w:rFonts w:ascii="Times New Roman" w:hAnsi="Times New Roman" w:cs="Times New Roman"/>
           <w:b/>
           <w:bCs/>
+          <w:sz w:val="28"/>
+          <w:szCs w:val="28"/>
         </w:rPr>
       </w:pPr>
       <w:r>
@@ -1004,8 +1086,9 @@
           <w:rFonts w:ascii="Times New Roman" w:hAnsi="Times New Roman" w:cs="Times New Roman"/>
           <w:b/>
           <w:bCs/>
-        </w:rPr>
-        <w:lastRenderedPageBreak/>
+          <w:sz w:val="28"/>
+          <w:szCs w:val="28"/>
+        </w:rPr>
         <w:t>User Roles</w:t>
       </w:r>
     </w:p>
@@ -1018,18 +1101,23 @@
         </w:numPr>
         <w:shd w:val="clear" w:color="auto" w:fill="FFFFFF" w:themeFill="background1"/>
         <w:spacing w:after="0" w:line="240" w:lineRule="auto"/>
+        <w:jc w:val="both"/>
         <w:textAlignment w:val="baseline"/>
         <w:rPr>
           <w:rFonts w:ascii="Times New Roman" w:eastAsia="Times New Roman" w:hAnsi="Times New Roman" w:cs="Times New Roman"/>
           <w:spacing w:val="2"/>
           <w:kern w:val="0"/>
-          <w:lang w:eastAsia="en-IN"/>
-          <w14:ligatures w14:val="none"/>
-        </w:rPr>
-      </w:pPr>
-      <w:r>
-        <w:rPr>
-          <w:rFonts w:ascii="Times New Roman" w:hAnsi="Times New Roman" w:cs="Times New Roman"/>
+          <w:sz w:val="28"/>
+          <w:szCs w:val="28"/>
+          <w:lang w:eastAsia="en-IN"/>
+          <w14:ligatures w14:val="none"/>
+        </w:rPr>
+      </w:pPr>
+      <w:r>
+        <w:rPr>
+          <w:rFonts w:ascii="Times New Roman" w:hAnsi="Times New Roman" w:cs="Times New Roman"/>
+          <w:sz w:val="28"/>
+          <w:szCs w:val="28"/>
         </w:rPr>
         <w:t>Student: Our main focus is on students who leave in rural areas</w:t>
       </w:r>
@@ -1043,18 +1131,23 @@
         </w:numPr>
         <w:shd w:val="clear" w:color="auto" w:fill="FFFFFF" w:themeFill="background1"/>
         <w:spacing w:after="0" w:line="240" w:lineRule="auto"/>
+        <w:jc w:val="both"/>
         <w:textAlignment w:val="baseline"/>
         <w:rPr>
           <w:rFonts w:ascii="Times New Roman" w:eastAsia="Times New Roman" w:hAnsi="Times New Roman" w:cs="Times New Roman"/>
           <w:spacing w:val="2"/>
           <w:kern w:val="0"/>
-          <w:lang w:eastAsia="en-IN"/>
-          <w14:ligatures w14:val="none"/>
-        </w:rPr>
-      </w:pPr>
-      <w:r>
-        <w:rPr>
-          <w:rFonts w:ascii="Times New Roman" w:hAnsi="Times New Roman" w:cs="Times New Roman"/>
+          <w:sz w:val="28"/>
+          <w:szCs w:val="28"/>
+          <w:lang w:eastAsia="en-IN"/>
+          <w14:ligatures w14:val="none"/>
+        </w:rPr>
+      </w:pPr>
+      <w:r>
+        <w:rPr>
+          <w:rFonts w:ascii="Times New Roman" w:hAnsi="Times New Roman" w:cs="Times New Roman"/>
+          <w:sz w:val="28"/>
+          <w:szCs w:val="28"/>
         </w:rPr>
         <w:t>Educator</w:t>
       </w:r>
@@ -1068,23 +1161,47 @@
         </w:numPr>
         <w:shd w:val="clear" w:color="auto" w:fill="FFFFFF" w:themeFill="background1"/>
         <w:spacing w:after="0" w:line="240" w:lineRule="auto"/>
+        <w:jc w:val="both"/>
         <w:textAlignment w:val="baseline"/>
         <w:rPr>
           <w:rFonts w:ascii="Times New Roman" w:eastAsia="Times New Roman" w:hAnsi="Times New Roman" w:cs="Times New Roman"/>
           <w:spacing w:val="2"/>
           <w:kern w:val="0"/>
-          <w:lang w:eastAsia="en-IN"/>
-          <w14:ligatures w14:val="none"/>
-        </w:rPr>
-      </w:pPr>
-      <w:r>
-        <w:rPr>
-          <w:rFonts w:ascii="Times New Roman" w:hAnsi="Times New Roman" w:cs="Times New Roman"/>
-          <w:kern w:val="0"/>
+          <w:sz w:val="28"/>
+          <w:szCs w:val="28"/>
+          <w:lang w:eastAsia="en-IN"/>
+          <w14:ligatures w14:val="none"/>
+        </w:rPr>
+      </w:pPr>
+      <w:r>
+        <w:rPr>
+          <w:rFonts w:ascii="Times New Roman" w:hAnsi="Times New Roman" w:cs="Times New Roman"/>
+          <w:kern w:val="0"/>
+          <w:sz w:val="28"/>
+          <w:szCs w:val="28"/>
           <w14:ligatures w14:val="none"/>
         </w:rPr>
         <w:t>Administrator</w:t>
       </w:r>
+    </w:p>
+    <w:p>
+      <w:pPr>
+        <w:pStyle w:val="ListParagraph"/>
+        <w:shd w:val="clear" w:color="auto" w:fill="FFFFFF" w:themeFill="background1"/>
+        <w:spacing w:after="0" w:line="240" w:lineRule="auto"/>
+        <w:ind w:left="1440"/>
+        <w:jc w:val="both"/>
+        <w:textAlignment w:val="baseline"/>
+        <w:rPr>
+          <w:rFonts w:ascii="Times New Roman" w:eastAsia="Times New Roman" w:hAnsi="Times New Roman" w:cs="Times New Roman"/>
+          <w:spacing w:val="2"/>
+          <w:kern w:val="0"/>
+          <w:sz w:val="28"/>
+          <w:szCs w:val="28"/>
+          <w:lang w:eastAsia="en-IN"/>
+          <w14:ligatures w14:val="none"/>
+        </w:rPr>
+      </w:pPr>
     </w:p>
     <w:p>
       <w:pPr>
@@ -1095,11 +1212,14 @@
         </w:numPr>
         <w:shd w:val="clear" w:color="auto" w:fill="FFFFFF" w:themeFill="background1"/>
         <w:spacing w:after="0" w:line="240" w:lineRule="auto"/>
+        <w:jc w:val="both"/>
         <w:textAlignment w:val="baseline"/>
         <w:rPr>
           <w:rFonts w:ascii="Times New Roman" w:eastAsia="Times New Roman" w:hAnsi="Times New Roman" w:cs="Times New Roman"/>
           <w:spacing w:val="2"/>
           <w:kern w:val="0"/>
+          <w:sz w:val="28"/>
+          <w:szCs w:val="28"/>
           <w:lang w:eastAsia="en-IN"/>
           <w14:ligatures w14:val="none"/>
         </w:rPr>
@@ -1111,21 +1231,13 @@
           <w:bCs/>
           <w:spacing w:val="2"/>
           <w:kern w:val="0"/>
+          <w:sz w:val="28"/>
+          <w:szCs w:val="28"/>
           <w:bdr w:val="none" w:sz="0" w:space="0" w:color="auto" w:frame="1"/>
           <w:lang w:eastAsia="en-IN"/>
           <w14:ligatures w14:val="none"/>
         </w:rPr>
         <w:t>Functional Requirements :</w:t>
-      </w:r>
-      <w:r>
-        <w:rPr>
-          <w:rFonts w:ascii="Times New Roman" w:eastAsia="Times New Roman" w:hAnsi="Times New Roman" w:cs="Times New Roman"/>
-          <w:spacing w:val="2"/>
-          <w:kern w:val="0"/>
-          <w:lang w:eastAsia="en-IN"/>
-          <w14:ligatures w14:val="none"/>
-        </w:rPr>
-        <w:t> </w:t>
       </w:r>
     </w:p>
     <w:p>
@@ -1135,13 +1247,18 @@
           <w:ilvl w:val="0"/>
           <w:numId w:val="14"/>
         </w:numPr>
-        <w:rPr>
-          <w:rFonts w:ascii="Times New Roman" w:hAnsi="Times New Roman" w:cs="Times New Roman"/>
-        </w:rPr>
-      </w:pPr>
-      <w:r>
-        <w:rPr>
-          <w:rFonts w:ascii="Times New Roman" w:hAnsi="Times New Roman" w:cs="Times New Roman"/>
+        <w:jc w:val="both"/>
+        <w:rPr>
+          <w:rFonts w:ascii="Times New Roman" w:hAnsi="Times New Roman" w:cs="Times New Roman"/>
+          <w:sz w:val="28"/>
+          <w:szCs w:val="28"/>
+        </w:rPr>
+      </w:pPr>
+      <w:r>
+        <w:rPr>
+          <w:rFonts w:ascii="Times New Roman" w:hAnsi="Times New Roman" w:cs="Times New Roman"/>
+          <w:sz w:val="28"/>
+          <w:szCs w:val="28"/>
         </w:rPr>
         <w:t>User registration and authentication.</w:t>
       </w:r>
@@ -1153,13 +1270,18 @@
           <w:ilvl w:val="0"/>
           <w:numId w:val="14"/>
         </w:numPr>
-        <w:rPr>
-          <w:rFonts w:ascii="Times New Roman" w:hAnsi="Times New Roman" w:cs="Times New Roman"/>
-        </w:rPr>
-      </w:pPr>
-      <w:r>
-        <w:rPr>
-          <w:rFonts w:ascii="Times New Roman" w:hAnsi="Times New Roman" w:cs="Times New Roman"/>
+        <w:jc w:val="both"/>
+        <w:rPr>
+          <w:rFonts w:ascii="Times New Roman" w:hAnsi="Times New Roman" w:cs="Times New Roman"/>
+          <w:sz w:val="28"/>
+          <w:szCs w:val="28"/>
+        </w:rPr>
+      </w:pPr>
+      <w:r>
+        <w:rPr>
+          <w:rFonts w:ascii="Times New Roman" w:hAnsi="Times New Roman" w:cs="Times New Roman"/>
+          <w:sz w:val="28"/>
+          <w:szCs w:val="28"/>
         </w:rPr>
         <w:t>User profiles for students, educators, and administrators.</w:t>
       </w:r>
@@ -1171,13 +1293,18 @@
           <w:ilvl w:val="0"/>
           <w:numId w:val="14"/>
         </w:numPr>
-        <w:rPr>
-          <w:rFonts w:ascii="Times New Roman" w:hAnsi="Times New Roman" w:cs="Times New Roman"/>
-        </w:rPr>
-      </w:pPr>
-      <w:r>
-        <w:rPr>
-          <w:rFonts w:ascii="Times New Roman" w:hAnsi="Times New Roman" w:cs="Times New Roman"/>
+        <w:jc w:val="both"/>
+        <w:rPr>
+          <w:rFonts w:ascii="Times New Roman" w:hAnsi="Times New Roman" w:cs="Times New Roman"/>
+          <w:sz w:val="28"/>
+          <w:szCs w:val="28"/>
+        </w:rPr>
+      </w:pPr>
+      <w:r>
+        <w:rPr>
+          <w:rFonts w:ascii="Times New Roman" w:hAnsi="Times New Roman" w:cs="Times New Roman"/>
+          <w:sz w:val="28"/>
+          <w:szCs w:val="28"/>
         </w:rPr>
         <w:t>Course creation, management, and publishing.</w:t>
       </w:r>
@@ -1189,13 +1316,18 @@
           <w:ilvl w:val="0"/>
           <w:numId w:val="14"/>
         </w:numPr>
-        <w:rPr>
-          <w:rFonts w:ascii="Times New Roman" w:hAnsi="Times New Roman" w:cs="Times New Roman"/>
-        </w:rPr>
-      </w:pPr>
-      <w:r>
-        <w:rPr>
-          <w:rFonts w:ascii="Times New Roman" w:hAnsi="Times New Roman" w:cs="Times New Roman"/>
+        <w:jc w:val="both"/>
+        <w:rPr>
+          <w:rFonts w:ascii="Times New Roman" w:hAnsi="Times New Roman" w:cs="Times New Roman"/>
+          <w:sz w:val="28"/>
+          <w:szCs w:val="28"/>
+        </w:rPr>
+      </w:pPr>
+      <w:r>
+        <w:rPr>
+          <w:rFonts w:ascii="Times New Roman" w:hAnsi="Times New Roman" w:cs="Times New Roman"/>
+          <w:sz w:val="28"/>
+          <w:szCs w:val="28"/>
         </w:rPr>
         <w:t>Content upload and organization.</w:t>
       </w:r>
@@ -1207,13 +1339,18 @@
           <w:ilvl w:val="0"/>
           <w:numId w:val="14"/>
         </w:numPr>
-        <w:rPr>
-          <w:rFonts w:ascii="Times New Roman" w:hAnsi="Times New Roman" w:cs="Times New Roman"/>
-        </w:rPr>
-      </w:pPr>
-      <w:r>
-        <w:rPr>
-          <w:rFonts w:ascii="Times New Roman" w:hAnsi="Times New Roman" w:cs="Times New Roman"/>
+        <w:jc w:val="both"/>
+        <w:rPr>
+          <w:rFonts w:ascii="Times New Roman" w:hAnsi="Times New Roman" w:cs="Times New Roman"/>
+          <w:sz w:val="28"/>
+          <w:szCs w:val="28"/>
+        </w:rPr>
+      </w:pPr>
+      <w:r>
+        <w:rPr>
+          <w:rFonts w:ascii="Times New Roman" w:hAnsi="Times New Roman" w:cs="Times New Roman"/>
+          <w:sz w:val="28"/>
+          <w:szCs w:val="28"/>
         </w:rPr>
         <w:t>Assessment and quiz creation.</w:t>
       </w:r>
@@ -1225,13 +1362,18 @@
           <w:ilvl w:val="0"/>
           <w:numId w:val="14"/>
         </w:numPr>
-        <w:rPr>
-          <w:rFonts w:ascii="Times New Roman" w:hAnsi="Times New Roman" w:cs="Times New Roman"/>
-        </w:rPr>
-      </w:pPr>
-      <w:r>
-        <w:rPr>
-          <w:rFonts w:ascii="Times New Roman" w:hAnsi="Times New Roman" w:cs="Times New Roman"/>
+        <w:jc w:val="both"/>
+        <w:rPr>
+          <w:rFonts w:ascii="Times New Roman" w:hAnsi="Times New Roman" w:cs="Times New Roman"/>
+          <w:sz w:val="28"/>
+          <w:szCs w:val="28"/>
+        </w:rPr>
+      </w:pPr>
+      <w:r>
+        <w:rPr>
+          <w:rFonts w:ascii="Times New Roman" w:hAnsi="Times New Roman" w:cs="Times New Roman"/>
+          <w:sz w:val="28"/>
+          <w:szCs w:val="28"/>
         </w:rPr>
         <w:t>Progress tracking and reporting.</w:t>
       </w:r>
@@ -1243,13 +1385,18 @@
           <w:ilvl w:val="0"/>
           <w:numId w:val="14"/>
         </w:numPr>
-        <w:rPr>
-          <w:rFonts w:ascii="Times New Roman" w:hAnsi="Times New Roman" w:cs="Times New Roman"/>
-        </w:rPr>
-      </w:pPr>
-      <w:r>
-        <w:rPr>
-          <w:rFonts w:ascii="Times New Roman" w:hAnsi="Times New Roman" w:cs="Times New Roman"/>
+        <w:jc w:val="both"/>
+        <w:rPr>
+          <w:rFonts w:ascii="Times New Roman" w:hAnsi="Times New Roman" w:cs="Times New Roman"/>
+          <w:sz w:val="28"/>
+          <w:szCs w:val="28"/>
+        </w:rPr>
+      </w:pPr>
+      <w:r>
+        <w:rPr>
+          <w:rFonts w:ascii="Times New Roman" w:hAnsi="Times New Roman" w:cs="Times New Roman"/>
+          <w:sz w:val="28"/>
+          <w:szCs w:val="28"/>
         </w:rPr>
         <w:t>Search and recommendation engine.</w:t>
       </w:r>
@@ -1261,13 +1408,18 @@
           <w:ilvl w:val="0"/>
           <w:numId w:val="14"/>
         </w:numPr>
-        <w:rPr>
-          <w:rFonts w:ascii="Times New Roman" w:hAnsi="Times New Roman" w:cs="Times New Roman"/>
-        </w:rPr>
-      </w:pPr>
-      <w:r>
-        <w:rPr>
-          <w:rFonts w:ascii="Times New Roman" w:hAnsi="Times New Roman" w:cs="Times New Roman"/>
+        <w:jc w:val="both"/>
+        <w:rPr>
+          <w:rFonts w:ascii="Times New Roman" w:hAnsi="Times New Roman" w:cs="Times New Roman"/>
+          <w:sz w:val="28"/>
+          <w:szCs w:val="28"/>
+        </w:rPr>
+      </w:pPr>
+      <w:r>
+        <w:rPr>
+          <w:rFonts w:ascii="Times New Roman" w:hAnsi="Times New Roman" w:cs="Times New Roman"/>
+          <w:sz w:val="28"/>
+          <w:szCs w:val="28"/>
         </w:rPr>
         <w:t>Admin dashboard for user and content management.</w:t>
       </w:r>
@@ -1279,13 +1431,18 @@
           <w:ilvl w:val="0"/>
           <w:numId w:val="14"/>
         </w:numPr>
-        <w:rPr>
-          <w:rFonts w:ascii="Times New Roman" w:hAnsi="Times New Roman" w:cs="Times New Roman"/>
-        </w:rPr>
-      </w:pPr>
-      <w:r>
-        <w:rPr>
-          <w:rFonts w:ascii="Times New Roman" w:hAnsi="Times New Roman" w:cs="Times New Roman"/>
+        <w:jc w:val="both"/>
+        <w:rPr>
+          <w:rFonts w:ascii="Times New Roman" w:hAnsi="Times New Roman" w:cs="Times New Roman"/>
+          <w:sz w:val="28"/>
+          <w:szCs w:val="28"/>
+        </w:rPr>
+      </w:pPr>
+      <w:r>
+        <w:rPr>
+          <w:rFonts w:ascii="Times New Roman" w:hAnsi="Times New Roman" w:cs="Times New Roman"/>
+          <w:sz w:val="28"/>
+          <w:szCs w:val="28"/>
         </w:rPr>
         <w:t>Language access for end users (Hindi or English)</w:t>
       </w:r>
@@ -1294,8 +1451,11 @@
       <w:pPr>
         <w:pStyle w:val="ListParagraph"/>
         <w:ind w:left="1080"/>
-        <w:rPr>
-          <w:rFonts w:ascii="Times New Roman" w:hAnsi="Times New Roman" w:cs="Times New Roman"/>
+        <w:jc w:val="both"/>
+        <w:rPr>
+          <w:rFonts w:ascii="Times New Roman" w:hAnsi="Times New Roman" w:cs="Times New Roman"/>
+          <w:sz w:val="28"/>
+          <w:szCs w:val="28"/>
         </w:rPr>
       </w:pPr>
     </w:p>
@@ -1306,8 +1466,11 @@
           <w:ilvl w:val="0"/>
           <w:numId w:val="11"/>
         </w:numPr>
-        <w:rPr>
-          <w:rFonts w:ascii="Times New Roman" w:hAnsi="Times New Roman" w:cs="Times New Roman"/>
+        <w:jc w:val="both"/>
+        <w:rPr>
+          <w:rFonts w:ascii="Times New Roman" w:hAnsi="Times New Roman" w:cs="Times New Roman"/>
+          <w:sz w:val="28"/>
+          <w:szCs w:val="28"/>
         </w:rPr>
       </w:pPr>
       <w:r>
@@ -1315,6 +1478,8 @@
           <w:rFonts w:ascii="Times New Roman" w:hAnsi="Times New Roman" w:cs="Times New Roman"/>
           <w:b/>
           <w:bCs/>
+          <w:sz w:val="28"/>
+          <w:szCs w:val="28"/>
         </w:rPr>
         <w:t>Non-Functional Requirements</w:t>
       </w:r>
@@ -1326,13 +1491,18 @@
           <w:ilvl w:val="0"/>
           <w:numId w:val="15"/>
         </w:numPr>
-        <w:rPr>
-          <w:rFonts w:ascii="Times New Roman" w:hAnsi="Times New Roman" w:cs="Times New Roman"/>
-        </w:rPr>
-      </w:pPr>
-      <w:r>
-        <w:rPr>
-          <w:rFonts w:ascii="Times New Roman" w:hAnsi="Times New Roman" w:cs="Times New Roman"/>
+        <w:jc w:val="both"/>
+        <w:rPr>
+          <w:rFonts w:ascii="Times New Roman" w:hAnsi="Times New Roman" w:cs="Times New Roman"/>
+          <w:sz w:val="28"/>
+          <w:szCs w:val="28"/>
+        </w:rPr>
+      </w:pPr>
+      <w:r>
+        <w:rPr>
+          <w:rFonts w:ascii="Times New Roman" w:hAnsi="Times New Roman" w:cs="Times New Roman"/>
+          <w:sz w:val="28"/>
+          <w:szCs w:val="28"/>
         </w:rPr>
         <w:t>Scalability to accommodate a growing user base.</w:t>
       </w:r>
@@ -1344,13 +1514,18 @@
           <w:ilvl w:val="0"/>
           <w:numId w:val="15"/>
         </w:numPr>
-        <w:rPr>
-          <w:rFonts w:ascii="Times New Roman" w:hAnsi="Times New Roman" w:cs="Times New Roman"/>
-        </w:rPr>
-      </w:pPr>
-      <w:r>
-        <w:rPr>
-          <w:rFonts w:ascii="Times New Roman" w:hAnsi="Times New Roman" w:cs="Times New Roman"/>
+        <w:jc w:val="both"/>
+        <w:rPr>
+          <w:rFonts w:ascii="Times New Roman" w:hAnsi="Times New Roman" w:cs="Times New Roman"/>
+          <w:sz w:val="28"/>
+          <w:szCs w:val="28"/>
+        </w:rPr>
+      </w:pPr>
+      <w:r>
+        <w:rPr>
+          <w:rFonts w:ascii="Times New Roman" w:hAnsi="Times New Roman" w:cs="Times New Roman"/>
+          <w:sz w:val="28"/>
+          <w:szCs w:val="28"/>
         </w:rPr>
         <w:t>High availability and reliability.</w:t>
       </w:r>
@@ -1362,13 +1537,18 @@
           <w:ilvl w:val="0"/>
           <w:numId w:val="15"/>
         </w:numPr>
-        <w:rPr>
-          <w:rFonts w:ascii="Times New Roman" w:hAnsi="Times New Roman" w:cs="Times New Roman"/>
-        </w:rPr>
-      </w:pPr>
-      <w:r>
-        <w:rPr>
-          <w:rFonts w:ascii="Times New Roman" w:hAnsi="Times New Roman" w:cs="Times New Roman"/>
+        <w:jc w:val="both"/>
+        <w:rPr>
+          <w:rFonts w:ascii="Times New Roman" w:hAnsi="Times New Roman" w:cs="Times New Roman"/>
+          <w:sz w:val="28"/>
+          <w:szCs w:val="28"/>
+        </w:rPr>
+      </w:pPr>
+      <w:r>
+        <w:rPr>
+          <w:rFonts w:ascii="Times New Roman" w:hAnsi="Times New Roman" w:cs="Times New Roman"/>
+          <w:sz w:val="28"/>
+          <w:szCs w:val="28"/>
         </w:rPr>
         <w:t>Secure data storage and transmission.</w:t>
       </w:r>
@@ -1380,19 +1560,26 @@
           <w:ilvl w:val="0"/>
           <w:numId w:val="15"/>
         </w:numPr>
-        <w:rPr>
-          <w:rFonts w:ascii="Times New Roman" w:hAnsi="Times New Roman" w:cs="Times New Roman"/>
-        </w:rPr>
-      </w:pPr>
-      <w:r>
-        <w:rPr>
-          <w:rFonts w:ascii="Times New Roman" w:hAnsi="Times New Roman" w:cs="Times New Roman"/>
+        <w:jc w:val="both"/>
+        <w:rPr>
+          <w:rFonts w:ascii="Times New Roman" w:hAnsi="Times New Roman" w:cs="Times New Roman"/>
+          <w:sz w:val="28"/>
+          <w:szCs w:val="28"/>
+        </w:rPr>
+      </w:pPr>
+      <w:r>
+        <w:rPr>
+          <w:rFonts w:ascii="Times New Roman" w:hAnsi="Times New Roman" w:cs="Times New Roman"/>
+          <w:sz w:val="28"/>
+          <w:szCs w:val="28"/>
         </w:rPr>
         <w:t>Performance optimiza</w:t>
       </w:r>
       <w:r>
         <w:rPr>
           <w:rFonts w:ascii="Times New Roman" w:hAnsi="Times New Roman" w:cs="Times New Roman"/>
+          <w:sz w:val="28"/>
+          <w:szCs w:val="28"/>
         </w:rPr>
         <w:t>tion for quick content loading.</w:t>
       </w:r>
@@ -1404,13 +1591,18 @@
           <w:ilvl w:val="0"/>
           <w:numId w:val="15"/>
         </w:numPr>
-        <w:rPr>
-          <w:rFonts w:ascii="Times New Roman" w:hAnsi="Times New Roman" w:cs="Times New Roman"/>
-        </w:rPr>
-      </w:pPr>
-      <w:r>
-        <w:rPr>
-          <w:rFonts w:ascii="Times New Roman" w:hAnsi="Times New Roman" w:cs="Times New Roman"/>
+        <w:jc w:val="both"/>
+        <w:rPr>
+          <w:rFonts w:ascii="Times New Roman" w:hAnsi="Times New Roman" w:cs="Times New Roman"/>
+          <w:sz w:val="28"/>
+          <w:szCs w:val="28"/>
+        </w:rPr>
+      </w:pPr>
+      <w:r>
+        <w:rPr>
+          <w:rFonts w:ascii="Times New Roman" w:hAnsi="Times New Roman" w:cs="Times New Roman"/>
+          <w:sz w:val="28"/>
+          <w:szCs w:val="28"/>
         </w:rPr>
         <w:t>Cross-browser compatibility.</w:t>
       </w:r>
@@ -1422,13 +1614,18 @@
           <w:ilvl w:val="0"/>
           <w:numId w:val="15"/>
         </w:numPr>
-        <w:rPr>
-          <w:rFonts w:ascii="Times New Roman" w:hAnsi="Times New Roman" w:cs="Times New Roman"/>
-        </w:rPr>
-      </w:pPr>
-      <w:r>
-        <w:rPr>
-          <w:rFonts w:ascii="Times New Roman" w:hAnsi="Times New Roman" w:cs="Times New Roman"/>
+        <w:jc w:val="both"/>
+        <w:rPr>
+          <w:rFonts w:ascii="Times New Roman" w:hAnsi="Times New Roman" w:cs="Times New Roman"/>
+          <w:sz w:val="28"/>
+          <w:szCs w:val="28"/>
+        </w:rPr>
+      </w:pPr>
+      <w:r>
+        <w:rPr>
+          <w:rFonts w:ascii="Times New Roman" w:hAnsi="Times New Roman" w:cs="Times New Roman"/>
+          <w:sz w:val="28"/>
+          <w:szCs w:val="28"/>
         </w:rPr>
         <w:t>Data backup and recovery mechanisms.</w:t>
       </w:r>
@@ -1440,19 +1637,26 @@
           <w:ilvl w:val="0"/>
           <w:numId w:val="15"/>
         </w:numPr>
-        <w:rPr>
-          <w:rFonts w:ascii="Times New Roman" w:hAnsi="Times New Roman" w:cs="Times New Roman"/>
-        </w:rPr>
-      </w:pPr>
-      <w:r>
-        <w:rPr>
-          <w:rFonts w:ascii="Times New Roman" w:hAnsi="Times New Roman" w:cs="Times New Roman"/>
+        <w:jc w:val="both"/>
+        <w:rPr>
+          <w:rFonts w:ascii="Times New Roman" w:hAnsi="Times New Roman" w:cs="Times New Roman"/>
+          <w:sz w:val="28"/>
+          <w:szCs w:val="28"/>
+        </w:rPr>
+      </w:pPr>
+      <w:r>
+        <w:rPr>
+          <w:rFonts w:ascii="Times New Roman" w:hAnsi="Times New Roman" w:cs="Times New Roman"/>
+          <w:sz w:val="28"/>
+          <w:szCs w:val="28"/>
         </w:rPr>
         <w:t>We will</w:t>
       </w:r>
       <w:r>
         <w:rPr>
           <w:rFonts w:ascii="Times New Roman" w:hAnsi="Times New Roman" w:cs="Times New Roman"/>
+          <w:sz w:val="28"/>
+          <w:szCs w:val="28"/>
         </w:rPr>
         <w:t xml:space="preserve"> use less animation</w:t>
       </w:r>
@@ -1464,13 +1668,18 @@
           <w:ilvl w:val="0"/>
           <w:numId w:val="15"/>
         </w:numPr>
-        <w:rPr>
-          <w:rFonts w:ascii="Times New Roman" w:hAnsi="Times New Roman" w:cs="Times New Roman"/>
-        </w:rPr>
-      </w:pPr>
-      <w:r>
-        <w:rPr>
-          <w:rFonts w:ascii="Times New Roman" w:hAnsi="Times New Roman" w:cs="Times New Roman"/>
+        <w:jc w:val="both"/>
+        <w:rPr>
+          <w:rFonts w:ascii="Times New Roman" w:hAnsi="Times New Roman" w:cs="Times New Roman"/>
+          <w:sz w:val="28"/>
+          <w:szCs w:val="28"/>
+        </w:rPr>
+      </w:pPr>
+      <w:r>
+        <w:rPr>
+          <w:rFonts w:ascii="Times New Roman" w:hAnsi="Times New Roman" w:cs="Times New Roman"/>
+          <w:sz w:val="28"/>
+          <w:szCs w:val="28"/>
         </w:rPr>
         <w:t>We try do provide external data</w:t>
       </w:r>
@@ -1482,13 +1691,18 @@
           <w:ilvl w:val="0"/>
           <w:numId w:val="15"/>
         </w:numPr>
-        <w:rPr>
-          <w:rFonts w:ascii="Times New Roman" w:hAnsi="Times New Roman" w:cs="Times New Roman"/>
-        </w:rPr>
-      </w:pPr>
-      <w:r>
-        <w:rPr>
-          <w:rFonts w:ascii="Times New Roman" w:hAnsi="Times New Roman" w:cs="Times New Roman"/>
+        <w:jc w:val="both"/>
+        <w:rPr>
+          <w:rFonts w:ascii="Times New Roman" w:hAnsi="Times New Roman" w:cs="Times New Roman"/>
+          <w:sz w:val="28"/>
+          <w:szCs w:val="28"/>
+        </w:rPr>
+      </w:pPr>
+      <w:r>
+        <w:rPr>
+          <w:rFonts w:ascii="Times New Roman" w:hAnsi="Times New Roman" w:cs="Times New Roman"/>
+          <w:sz w:val="28"/>
+          <w:szCs w:val="28"/>
         </w:rPr>
         <w:t>Response time and concurrency</w:t>
       </w:r>
@@ -1500,13 +1714,18 @@
           <w:ilvl w:val="0"/>
           <w:numId w:val="15"/>
         </w:numPr>
-        <w:rPr>
-          <w:rFonts w:ascii="Times New Roman" w:hAnsi="Times New Roman" w:cs="Times New Roman"/>
-        </w:rPr>
-      </w:pPr>
-      <w:r>
-        <w:rPr>
-          <w:rFonts w:ascii="Times New Roman" w:hAnsi="Times New Roman" w:cs="Times New Roman"/>
+        <w:jc w:val="both"/>
+        <w:rPr>
+          <w:rFonts w:ascii="Times New Roman" w:hAnsi="Times New Roman" w:cs="Times New Roman"/>
+          <w:sz w:val="28"/>
+          <w:szCs w:val="28"/>
+        </w:rPr>
+      </w:pPr>
+      <w:r>
+        <w:rPr>
+          <w:rFonts w:ascii="Times New Roman" w:hAnsi="Times New Roman" w:cs="Times New Roman"/>
+          <w:sz w:val="28"/>
+          <w:szCs w:val="28"/>
         </w:rPr>
         <w:t>Authentication, authorization, data encryption and protection against cyber threats</w:t>
       </w:r>
@@ -1518,13 +1737,18 @@
           <w:ilvl w:val="0"/>
           <w:numId w:val="15"/>
         </w:numPr>
-        <w:rPr>
-          <w:rFonts w:ascii="Times New Roman" w:hAnsi="Times New Roman" w:cs="Times New Roman"/>
-        </w:rPr>
-      </w:pPr>
-      <w:r>
-        <w:rPr>
-          <w:rFonts w:ascii="Times New Roman" w:hAnsi="Times New Roman" w:cs="Times New Roman"/>
+        <w:jc w:val="both"/>
+        <w:rPr>
+          <w:rFonts w:ascii="Times New Roman" w:hAnsi="Times New Roman" w:cs="Times New Roman"/>
+          <w:sz w:val="28"/>
+          <w:szCs w:val="28"/>
+        </w:rPr>
+      </w:pPr>
+      <w:r>
+        <w:rPr>
+          <w:rFonts w:ascii="Times New Roman" w:hAnsi="Times New Roman" w:cs="Times New Roman"/>
+          <w:sz w:val="28"/>
+          <w:szCs w:val="28"/>
         </w:rPr>
         <w:t>We try to increase the number of user that can interact with our website in a given time.</w:t>
       </w:r>
@@ -1533,8 +1757,11 @@
       <w:pPr>
         <w:pStyle w:val="ListParagraph"/>
         <w:ind w:left="1080"/>
-        <w:rPr>
-          <w:rFonts w:ascii="Times New Roman" w:hAnsi="Times New Roman" w:cs="Times New Roman"/>
+        <w:jc w:val="both"/>
+        <w:rPr>
+          <w:rFonts w:ascii="Times New Roman" w:hAnsi="Times New Roman" w:cs="Times New Roman"/>
+          <w:sz w:val="28"/>
+          <w:szCs w:val="28"/>
         </w:rPr>
       </w:pPr>
     </w:p>
@@ -1545,8 +1772,11 @@
           <w:ilvl w:val="0"/>
           <w:numId w:val="11"/>
         </w:numPr>
-        <w:rPr>
-          <w:rFonts w:ascii="Times New Roman" w:hAnsi="Times New Roman" w:cs="Times New Roman"/>
+        <w:jc w:val="both"/>
+        <w:rPr>
+          <w:rFonts w:ascii="Times New Roman" w:hAnsi="Times New Roman" w:cs="Times New Roman"/>
+          <w:sz w:val="28"/>
+          <w:szCs w:val="28"/>
         </w:rPr>
       </w:pPr>
       <w:r>
@@ -1556,39 +1786,37 @@
           <w:bCs/>
           <w:spacing w:val="2"/>
           <w:kern w:val="0"/>
-          <w:bdr w:val="none" w:sz="0" w:space="0" w:color="auto" w:frame="1"/>
-          <w:lang w:eastAsia="en-IN"/>
-          <w14:ligatures w14:val="none"/>
-        </w:rPr>
+          <w:sz w:val="28"/>
+          <w:szCs w:val="28"/>
+          <w:bdr w:val="none" w:sz="0" w:space="0" w:color="auto" w:frame="1"/>
+          <w:lang w:eastAsia="en-IN"/>
+          <w14:ligatures w14:val="none"/>
+        </w:rPr>
+        <w:lastRenderedPageBreak/>
         <w:t>Interface Requirements :</w:t>
       </w:r>
-      <w:r>
-        <w:rPr>
-          <w:rFonts w:ascii="Times New Roman" w:eastAsia="Times New Roman" w:hAnsi="Times New Roman" w:cs="Times New Roman"/>
-          <w:spacing w:val="2"/>
-          <w:kern w:val="0"/>
-          <w:lang w:eastAsia="en-IN"/>
-          <w14:ligatures w14:val="none"/>
-        </w:rPr>
-        <w:t> </w:t>
-      </w:r>
     </w:p>
     <w:p>
       <w:pPr>
         <w:pStyle w:val="ListParagraph"/>
-        <w:rPr>
-          <w:rFonts w:ascii="Times New Roman" w:eastAsia="Times New Roman" w:hAnsi="Times New Roman" w:cs="Times New Roman"/>
-          <w:spacing w:val="2"/>
-          <w:kern w:val="0"/>
-          <w:lang w:eastAsia="en-IN"/>
-          <w14:ligatures w14:val="none"/>
-        </w:rPr>
-      </w:pPr>
-      <w:r>
-        <w:rPr>
-          <w:rFonts w:ascii="Times New Roman" w:eastAsia="Times New Roman" w:hAnsi="Times New Roman" w:cs="Times New Roman"/>
-          <w:spacing w:val="2"/>
-          <w:kern w:val="0"/>
+        <w:jc w:val="both"/>
+        <w:rPr>
+          <w:rFonts w:ascii="Times New Roman" w:eastAsia="Times New Roman" w:hAnsi="Times New Roman" w:cs="Times New Roman"/>
+          <w:spacing w:val="2"/>
+          <w:kern w:val="0"/>
+          <w:sz w:val="28"/>
+          <w:szCs w:val="28"/>
+          <w:lang w:eastAsia="en-IN"/>
+          <w14:ligatures w14:val="none"/>
+        </w:rPr>
+      </w:pPr>
+      <w:r>
+        <w:rPr>
+          <w:rFonts w:ascii="Times New Roman" w:eastAsia="Times New Roman" w:hAnsi="Times New Roman" w:cs="Times New Roman"/>
+          <w:spacing w:val="2"/>
+          <w:kern w:val="0"/>
+          <w:sz w:val="28"/>
+          <w:szCs w:val="28"/>
           <w:lang w:eastAsia="en-IN"/>
           <w14:ligatures w14:val="none"/>
         </w:rPr>
@@ -1603,22 +1831,34 @@
           <w:numId w:val="16"/>
         </w:numPr>
         <w:ind w:left="1080"/>
-        <w:rPr>
-          <w:rFonts w:ascii="Times New Roman" w:hAnsi="Times New Roman" w:cs="Times New Roman"/>
-        </w:rPr>
-      </w:pPr>
-      <w:r>
-        <w:rPr>
-          <w:rFonts w:ascii="Times New Roman" w:hAnsi="Times New Roman" w:cs="Times New Roman"/>
+        <w:jc w:val="both"/>
+        <w:rPr>
+          <w:rFonts w:ascii="Times New Roman" w:hAnsi="Times New Roman" w:cs="Times New Roman"/>
+          <w:sz w:val="28"/>
+          <w:szCs w:val="28"/>
+        </w:rPr>
+      </w:pPr>
+      <w:r>
+        <w:rPr>
+          <w:rFonts w:ascii="Times New Roman" w:hAnsi="Times New Roman" w:cs="Times New Roman"/>
+          <w:sz w:val="28"/>
+          <w:szCs w:val="28"/>
         </w:rPr>
         <w:t>Home Page</w:t>
       </w:r>
       <w:r>
+        <w:rPr>
+          <w:rFonts w:ascii="Times New Roman" w:hAnsi="Times New Roman" w:cs="Times New Roman"/>
+          <w:sz w:val="28"/>
+          <w:szCs w:val="28"/>
+        </w:rPr>
         <w:sym w:font="Wingdings" w:char="F0E0"/>
       </w:r>
       <w:r>
         <w:rPr>
           <w:rFonts w:ascii="Times New Roman" w:hAnsi="Times New Roman" w:cs="Times New Roman"/>
+          <w:sz w:val="28"/>
+          <w:szCs w:val="28"/>
         </w:rPr>
         <w:t xml:space="preserve"> Recommended Courses, Ongoing Courses, Latest Courses.</w:t>
       </w:r>
@@ -1636,25 +1876,34 @@
         </w:tabs>
         <w:spacing w:line="256" w:lineRule="auto"/>
         <w:ind w:left="1080"/>
-        <w:rPr>
-          <w:rFonts w:ascii="Times New Roman" w:hAnsi="Times New Roman" w:cs="Times New Roman"/>
-        </w:rPr>
-      </w:pPr>
-      <w:r>
-        <w:rPr>
-          <w:rFonts w:ascii="Times New Roman" w:hAnsi="Times New Roman" w:cs="Times New Roman"/>
+        <w:jc w:val="both"/>
+        <w:rPr>
+          <w:rFonts w:ascii="Times New Roman" w:hAnsi="Times New Roman" w:cs="Times New Roman"/>
+          <w:sz w:val="28"/>
+          <w:szCs w:val="28"/>
+        </w:rPr>
+      </w:pPr>
+      <w:r>
+        <w:rPr>
+          <w:rFonts w:ascii="Times New Roman" w:hAnsi="Times New Roman" w:cs="Times New Roman"/>
+          <w:sz w:val="28"/>
+          <w:szCs w:val="28"/>
         </w:rPr>
         <w:t>Course Pages</w:t>
       </w:r>
       <w:r>
         <w:rPr>
           <w:rFonts w:ascii="Times New Roman" w:hAnsi="Times New Roman" w:cs="Times New Roman"/>
+          <w:sz w:val="28"/>
+          <w:szCs w:val="28"/>
         </w:rPr>
         <w:sym w:font="Wingdings" w:char="F0E0"/>
       </w:r>
       <w:r>
         <w:rPr>
           <w:rFonts w:ascii="Times New Roman" w:hAnsi="Times New Roman" w:cs="Times New Roman"/>
+          <w:sz w:val="28"/>
+          <w:szCs w:val="28"/>
         </w:rPr>
         <w:t>Content, Course Material, Assignments and quizzes.</w:t>
       </w:r>
@@ -1672,25 +1921,34 @@
         </w:tabs>
         <w:spacing w:line="256" w:lineRule="auto"/>
         <w:ind w:left="1080"/>
-        <w:rPr>
-          <w:rFonts w:ascii="Times New Roman" w:hAnsi="Times New Roman" w:cs="Times New Roman"/>
-        </w:rPr>
-      </w:pPr>
-      <w:r>
-        <w:rPr>
-          <w:rFonts w:ascii="Times New Roman" w:hAnsi="Times New Roman" w:cs="Times New Roman"/>
+        <w:jc w:val="both"/>
+        <w:rPr>
+          <w:rFonts w:ascii="Times New Roman" w:hAnsi="Times New Roman" w:cs="Times New Roman"/>
+          <w:sz w:val="28"/>
+          <w:szCs w:val="28"/>
+        </w:rPr>
+      </w:pPr>
+      <w:r>
+        <w:rPr>
+          <w:rFonts w:ascii="Times New Roman" w:hAnsi="Times New Roman" w:cs="Times New Roman"/>
+          <w:sz w:val="28"/>
+          <w:szCs w:val="28"/>
         </w:rPr>
         <w:t>Profile Page</w:t>
       </w:r>
       <w:r>
         <w:rPr>
           <w:rFonts w:ascii="Times New Roman" w:hAnsi="Times New Roman" w:cs="Times New Roman"/>
+          <w:sz w:val="28"/>
+          <w:szCs w:val="28"/>
         </w:rPr>
         <w:sym w:font="Wingdings" w:char="F0E0"/>
       </w:r>
       <w:r>
         <w:rPr>
           <w:rFonts w:ascii="Times New Roman" w:hAnsi="Times New Roman" w:cs="Times New Roman"/>
+          <w:sz w:val="28"/>
+          <w:szCs w:val="28"/>
         </w:rPr>
         <w:t>User details, Course completed, Course in progress.</w:t>
       </w:r>
@@ -1708,25 +1966,37 @@
         </w:tabs>
         <w:spacing w:line="256" w:lineRule="auto"/>
         <w:ind w:left="1080"/>
-        <w:rPr>
-          <w:rFonts w:ascii="Times New Roman" w:hAnsi="Times New Roman" w:cs="Times New Roman"/>
-        </w:rPr>
-      </w:pPr>
-      <w:r>
-        <w:rPr>
-          <w:rFonts w:ascii="Times New Roman" w:hAnsi="Times New Roman" w:cs="Times New Roman"/>
-          <w:kern w:val="0"/>
+        <w:jc w:val="both"/>
+        <w:rPr>
+          <w:rFonts w:ascii="Times New Roman" w:hAnsi="Times New Roman" w:cs="Times New Roman"/>
+          <w:sz w:val="28"/>
+          <w:szCs w:val="28"/>
+        </w:rPr>
+      </w:pPr>
+      <w:r>
+        <w:rPr>
+          <w:rFonts w:ascii="Times New Roman" w:hAnsi="Times New Roman" w:cs="Times New Roman"/>
+          <w:kern w:val="0"/>
+          <w:sz w:val="28"/>
+          <w:szCs w:val="28"/>
           <w14:ligatures w14:val="none"/>
         </w:rPr>
         <w:t>Login &amp; Registration Page</w:t>
       </w:r>
       <w:r>
+        <w:rPr>
+          <w:rFonts w:ascii="Times New Roman" w:hAnsi="Times New Roman" w:cs="Times New Roman"/>
+          <w:sz w:val="28"/>
+          <w:szCs w:val="28"/>
+        </w:rPr>
         <w:sym w:font="Wingdings" w:char="F0E0"/>
       </w:r>
       <w:r>
         <w:rPr>
           <w:rFonts w:ascii="Times New Roman" w:hAnsi="Times New Roman" w:cs="Times New Roman"/>
           <w:kern w:val="0"/>
+          <w:sz w:val="28"/>
+          <w:szCs w:val="28"/>
           <w14:ligatures w14:val="none"/>
         </w:rPr>
         <w:t>User name, password, features like forget password.</w:t>
@@ -1736,13 +2006,18 @@
       <w:pPr>
         <w:spacing w:line="256" w:lineRule="auto"/>
         <w:ind w:left="720"/>
-        <w:rPr>
-          <w:rFonts w:ascii="Times New Roman" w:hAnsi="Times New Roman" w:cs="Times New Roman"/>
-        </w:rPr>
-      </w:pPr>
-      <w:r>
-        <w:rPr>
-          <w:rFonts w:ascii="Times New Roman" w:hAnsi="Times New Roman" w:cs="Times New Roman"/>
+        <w:jc w:val="both"/>
+        <w:rPr>
+          <w:rFonts w:ascii="Times New Roman" w:hAnsi="Times New Roman" w:cs="Times New Roman"/>
+          <w:sz w:val="28"/>
+          <w:szCs w:val="28"/>
+        </w:rPr>
+      </w:pPr>
+      <w:r>
+        <w:rPr>
+          <w:rFonts w:ascii="Times New Roman" w:hAnsi="Times New Roman" w:cs="Times New Roman"/>
+          <w:sz w:val="28"/>
+          <w:szCs w:val="28"/>
         </w:rPr>
         <w:t>Communication Protocol: HTTPS</w:t>
       </w:r>
@@ -1751,13 +2026,18 @@
       <w:pPr>
         <w:spacing w:line="256" w:lineRule="auto"/>
         <w:ind w:left="720"/>
-        <w:rPr>
-          <w:rFonts w:ascii="Times New Roman" w:hAnsi="Times New Roman" w:cs="Times New Roman"/>
-        </w:rPr>
-      </w:pPr>
-      <w:r>
-        <w:rPr>
-          <w:rFonts w:ascii="Times New Roman" w:hAnsi="Times New Roman" w:cs="Times New Roman"/>
+        <w:jc w:val="both"/>
+        <w:rPr>
+          <w:rFonts w:ascii="Times New Roman" w:hAnsi="Times New Roman" w:cs="Times New Roman"/>
+          <w:sz w:val="28"/>
+          <w:szCs w:val="28"/>
+        </w:rPr>
+      </w:pPr>
+      <w:r>
+        <w:rPr>
+          <w:rFonts w:ascii="Times New Roman" w:hAnsi="Times New Roman" w:cs="Times New Roman"/>
+          <w:sz w:val="28"/>
+          <w:szCs w:val="28"/>
         </w:rPr>
         <w:t>Database Backend: A relational database system.</w:t>
       </w:r>
@@ -1766,25 +2046,41 @@
       <w:pPr>
         <w:spacing w:line="256" w:lineRule="auto"/>
         <w:ind w:left="720"/>
-        <w:rPr>
-          <w:rFonts w:ascii="Times New Roman" w:hAnsi="Times New Roman" w:cs="Times New Roman"/>
-        </w:rPr>
-      </w:pPr>
+        <w:jc w:val="both"/>
+        <w:rPr>
+          <w:rFonts w:ascii="Times New Roman" w:hAnsi="Times New Roman" w:cs="Times New Roman"/>
+          <w:sz w:val="28"/>
+          <w:szCs w:val="28"/>
+        </w:rPr>
+      </w:pPr>
+      <w:r>
+        <w:rPr>
+          <w:rFonts w:ascii="Times New Roman" w:hAnsi="Times New Roman" w:cs="Times New Roman"/>
+          <w:sz w:val="28"/>
+          <w:szCs w:val="28"/>
+        </w:rPr>
+        <w:t>Hardware Interface:</w:t>
+      </w:r>
+      <w:r>
+        <w:rPr>
+          <w:rFonts w:ascii="Times New Roman" w:hAnsi="Times New Roman" w:cs="Times New Roman"/>
+          <w:sz w:val="28"/>
+          <w:szCs w:val="28"/>
+        </w:rPr>
+        <w:t xml:space="preserve"> </w:t>
+      </w:r>
       <w:bookmarkStart w:id="0" w:name="_GoBack"/>
       <w:bookmarkEnd w:id="0"/>
-      <w:r>
-        <w:rPr>
-          <w:rFonts w:ascii="Times New Roman" w:hAnsi="Times New Roman" w:cs="Times New Roman"/>
-        </w:rPr>
-        <w:t xml:space="preserve">Hardware Interface: </w:t>
-      </w:r>
     </w:p>
     <w:p>
       <w:pPr>
         <w:spacing w:line="256" w:lineRule="auto"/>
         <w:ind w:left="720"/>
-        <w:rPr>
-          <w:rFonts w:ascii="Times New Roman" w:hAnsi="Times New Roman" w:cs="Times New Roman"/>
+        <w:jc w:val="both"/>
+        <w:rPr>
+          <w:rFonts w:ascii="Times New Roman" w:hAnsi="Times New Roman" w:cs="Times New Roman"/>
+          <w:sz w:val="28"/>
+          <w:szCs w:val="28"/>
         </w:rPr>
       </w:pPr>
     </w:p>
@@ -1795,13 +2091,18 @@
         <w:jc w:val="center"/>
         <w:rPr>
           <w:rFonts w:ascii="Times New Roman" w:hAnsi="Times New Roman" w:cs="Times New Roman"/>
-        </w:rPr>
-      </w:pPr>
-      <w:r>
-        <w:rPr>
-          <w:rFonts w:ascii="Times New Roman" w:hAnsi="Times New Roman" w:cs="Times New Roman"/>
-        </w:rPr>
-        <w:lastRenderedPageBreak/>
+          <w:sz w:val="28"/>
+          <w:szCs w:val="28"/>
+        </w:rPr>
+      </w:pPr>
+      <w:r>
+        <w:rPr>
+          <w:rFonts w:ascii="Times New Roman" w:hAnsi="Times New Roman" w:cs="Times New Roman"/>
+          <w:noProof/>
+          <w:sz w:val="28"/>
+          <w:szCs w:val="28"/>
+          <w:lang w:eastAsia="en-IN" w:bidi="hi-IN"/>
+        </w:rPr>
         <w:drawing>
           <wp:inline distT="0" distB="0" distL="0" distR="0" wp14:anchorId="6715221D" wp14:editId="25CBCEE4">
             <wp:extent cx="3006436" cy="4026803"/>
@@ -1843,20 +2144,25 @@
       <w:pPr>
         <w:spacing w:after="0" w:line="240" w:lineRule="auto"/>
         <w:ind w:left="1080"/>
+        <w:jc w:val="both"/>
         <w:textAlignment w:val="baseline"/>
         <w:rPr>
           <w:rFonts w:ascii="Times New Roman" w:eastAsia="Times New Roman" w:hAnsi="Times New Roman" w:cs="Times New Roman"/>
           <w:spacing w:val="2"/>
           <w:kern w:val="0"/>
-          <w:lang w:eastAsia="en-IN"/>
-          <w14:ligatures w14:val="none"/>
-        </w:rPr>
-      </w:pPr>
-      <w:r>
-        <w:rPr>
-          <w:rFonts w:ascii="Times New Roman" w:eastAsia="Times New Roman" w:hAnsi="Times New Roman" w:cs="Times New Roman"/>
-          <w:spacing w:val="2"/>
-          <w:kern w:val="0"/>
+          <w:sz w:val="28"/>
+          <w:szCs w:val="28"/>
+          <w:lang w:eastAsia="en-IN"/>
+          <w14:ligatures w14:val="none"/>
+        </w:rPr>
+      </w:pPr>
+      <w:r>
+        <w:rPr>
+          <w:rFonts w:ascii="Times New Roman" w:eastAsia="Times New Roman" w:hAnsi="Times New Roman" w:cs="Times New Roman"/>
+          <w:spacing w:val="2"/>
+          <w:kern w:val="0"/>
+          <w:sz w:val="28"/>
+          <w:szCs w:val="28"/>
           <w:lang w:eastAsia="en-IN"/>
           <w14:ligatures w14:val="none"/>
         </w:rPr>
@@ -1868,6 +2174,8 @@
           <w:rFonts w:ascii="Times New Roman" w:eastAsia="Times New Roman" w:hAnsi="Times New Roman" w:cs="Times New Roman"/>
           <w:spacing w:val="2"/>
           <w:kern w:val="0"/>
+          <w:sz w:val="28"/>
+          <w:szCs w:val="28"/>
           <w:lang w:eastAsia="en-IN"/>
           <w14:ligatures w14:val="none"/>
         </w:rPr>
@@ -1879,11 +2187,30 @@
           <w:rFonts w:ascii="Times New Roman" w:eastAsia="Times New Roman" w:hAnsi="Times New Roman" w:cs="Times New Roman"/>
           <w:spacing w:val="2"/>
           <w:kern w:val="0"/>
+          <w:sz w:val="28"/>
+          <w:szCs w:val="28"/>
           <w:lang w:eastAsia="en-IN"/>
           <w14:ligatures w14:val="none"/>
         </w:rPr>
         <w:t xml:space="preserve"> explained. Examples can be shared memory, data streams, etc.</w:t>
       </w:r>
+    </w:p>
+    <w:p>
+      <w:pPr>
+        <w:spacing w:after="0" w:line="240" w:lineRule="auto"/>
+        <w:ind w:left="1080"/>
+        <w:jc w:val="both"/>
+        <w:textAlignment w:val="baseline"/>
+        <w:rPr>
+          <w:rFonts w:ascii="Times New Roman" w:eastAsia="Times New Roman" w:hAnsi="Times New Roman" w:cs="Times New Roman"/>
+          <w:spacing w:val="2"/>
+          <w:kern w:val="0"/>
+          <w:sz w:val="28"/>
+          <w:szCs w:val="28"/>
+          <w:lang w:eastAsia="en-IN"/>
+          <w14:ligatures w14:val="none"/>
+        </w:rPr>
+      </w:pPr>
     </w:p>
     <w:p>
       <w:pPr>
@@ -1893,11 +2220,14 @@
           <w:numId w:val="11"/>
         </w:numPr>
         <w:spacing w:after="0" w:line="240" w:lineRule="auto"/>
+        <w:jc w:val="both"/>
         <w:textAlignment w:val="baseline"/>
         <w:rPr>
           <w:rFonts w:ascii="Times New Roman" w:eastAsia="Times New Roman" w:hAnsi="Times New Roman" w:cs="Times New Roman"/>
           <w:spacing w:val="2"/>
           <w:kern w:val="0"/>
+          <w:sz w:val="28"/>
+          <w:szCs w:val="28"/>
           <w:lang w:eastAsia="en-IN"/>
           <w14:ligatures w14:val="none"/>
         </w:rPr>
@@ -1909,21 +2239,13 @@
           <w:bCs/>
           <w:spacing w:val="2"/>
           <w:kern w:val="0"/>
+          <w:sz w:val="28"/>
+          <w:szCs w:val="28"/>
           <w:bdr w:val="none" w:sz="0" w:space="0" w:color="auto" w:frame="1"/>
           <w:lang w:eastAsia="en-IN"/>
           <w14:ligatures w14:val="none"/>
         </w:rPr>
         <w:t>Performance Requirements :</w:t>
-      </w:r>
-      <w:r>
-        <w:rPr>
-          <w:rFonts w:ascii="Times New Roman" w:eastAsia="Times New Roman" w:hAnsi="Times New Roman" w:cs="Times New Roman"/>
-          <w:spacing w:val="2"/>
-          <w:kern w:val="0"/>
-          <w:lang w:eastAsia="en-IN"/>
-          <w14:ligatures w14:val="none"/>
-        </w:rPr>
-        <w:t> </w:t>
       </w:r>
     </w:p>
     <w:p>
@@ -1935,20 +2257,25 @@
         </w:numPr>
         <w:spacing w:after="0" w:line="240" w:lineRule="auto"/>
         <w:ind w:left="1080"/>
+        <w:jc w:val="both"/>
         <w:textAlignment w:val="baseline"/>
         <w:rPr>
           <w:rFonts w:ascii="Times New Roman" w:eastAsia="Times New Roman" w:hAnsi="Times New Roman" w:cs="Times New Roman"/>
           <w:spacing w:val="2"/>
           <w:kern w:val="0"/>
-          <w:lang w:eastAsia="en-IN"/>
-          <w14:ligatures w14:val="none"/>
-        </w:rPr>
-      </w:pPr>
-      <w:r>
-        <w:rPr>
-          <w:rFonts w:ascii="Times New Roman" w:eastAsia="Times New Roman" w:hAnsi="Times New Roman" w:cs="Times New Roman"/>
-          <w:spacing w:val="2"/>
-          <w:kern w:val="0"/>
+          <w:sz w:val="28"/>
+          <w:szCs w:val="28"/>
+          <w:lang w:eastAsia="en-IN"/>
+          <w14:ligatures w14:val="none"/>
+        </w:rPr>
+      </w:pPr>
+      <w:r>
+        <w:rPr>
+          <w:rFonts w:ascii="Times New Roman" w:eastAsia="Times New Roman" w:hAnsi="Times New Roman" w:cs="Times New Roman"/>
+          <w:spacing w:val="2"/>
+          <w:kern w:val="0"/>
+          <w:sz w:val="28"/>
+          <w:szCs w:val="28"/>
           <w:lang w:eastAsia="en-IN"/>
           <w14:ligatures w14:val="none"/>
         </w:rPr>
@@ -1968,20 +2295,25 @@
         </w:tabs>
         <w:spacing w:after="0" w:line="240" w:lineRule="auto"/>
         <w:ind w:left="1080"/>
+        <w:jc w:val="both"/>
         <w:textAlignment w:val="baseline"/>
         <w:rPr>
           <w:rFonts w:ascii="Times New Roman" w:eastAsia="Times New Roman" w:hAnsi="Times New Roman" w:cs="Times New Roman"/>
           <w:spacing w:val="2"/>
           <w:kern w:val="0"/>
-          <w:lang w:eastAsia="en-IN"/>
-          <w14:ligatures w14:val="none"/>
-        </w:rPr>
-      </w:pPr>
-      <w:r>
-        <w:rPr>
-          <w:rFonts w:ascii="Times New Roman" w:eastAsia="Times New Roman" w:hAnsi="Times New Roman" w:cs="Times New Roman"/>
-          <w:spacing w:val="2"/>
-          <w:kern w:val="0"/>
+          <w:sz w:val="28"/>
+          <w:szCs w:val="28"/>
+          <w:lang w:eastAsia="en-IN"/>
+          <w14:ligatures w14:val="none"/>
+        </w:rPr>
+      </w:pPr>
+      <w:r>
+        <w:rPr>
+          <w:rFonts w:ascii="Times New Roman" w:eastAsia="Times New Roman" w:hAnsi="Times New Roman" w:cs="Times New Roman"/>
+          <w:spacing w:val="2"/>
+          <w:kern w:val="0"/>
+          <w:sz w:val="28"/>
+          <w:szCs w:val="28"/>
           <w:lang w:eastAsia="en-IN"/>
           <w14:ligatures w14:val="none"/>
         </w:rPr>
@@ -2001,20 +2333,25 @@
         </w:tabs>
         <w:spacing w:after="0" w:line="240" w:lineRule="auto"/>
         <w:ind w:left="1080"/>
+        <w:jc w:val="both"/>
         <w:textAlignment w:val="baseline"/>
         <w:rPr>
           <w:rFonts w:ascii="Times New Roman" w:eastAsia="Times New Roman" w:hAnsi="Times New Roman" w:cs="Times New Roman"/>
           <w:spacing w:val="2"/>
           <w:kern w:val="0"/>
-          <w:lang w:eastAsia="en-IN"/>
-          <w14:ligatures w14:val="none"/>
-        </w:rPr>
-      </w:pPr>
-      <w:r>
-        <w:rPr>
-          <w:rFonts w:ascii="Times New Roman" w:eastAsia="Times New Roman" w:hAnsi="Times New Roman" w:cs="Times New Roman"/>
-          <w:spacing w:val="2"/>
-          <w:kern w:val="0"/>
+          <w:sz w:val="28"/>
+          <w:szCs w:val="28"/>
+          <w:lang w:eastAsia="en-IN"/>
+          <w14:ligatures w14:val="none"/>
+        </w:rPr>
+      </w:pPr>
+      <w:r>
+        <w:rPr>
+          <w:rFonts w:ascii="Times New Roman" w:eastAsia="Times New Roman" w:hAnsi="Times New Roman" w:cs="Times New Roman"/>
+          <w:spacing w:val="2"/>
+          <w:kern w:val="0"/>
+          <w:sz w:val="28"/>
+          <w:szCs w:val="28"/>
           <w:lang w:eastAsia="en-IN"/>
           <w14:ligatures w14:val="none"/>
         </w:rPr>
@@ -2026,6 +2363,8 @@
           <w:rFonts w:ascii="Times New Roman" w:eastAsia="Times New Roman" w:hAnsi="Times New Roman" w:cs="Times New Roman"/>
           <w:spacing w:val="2"/>
           <w:kern w:val="0"/>
+          <w:sz w:val="28"/>
+          <w:szCs w:val="28"/>
           <w:lang w:eastAsia="en-IN"/>
           <w14:ligatures w14:val="none"/>
         </w:rPr>
@@ -2037,6 +2376,8 @@
           <w:rFonts w:ascii="Times New Roman" w:eastAsia="Times New Roman" w:hAnsi="Times New Roman" w:cs="Times New Roman"/>
           <w:spacing w:val="2"/>
           <w:kern w:val="0"/>
+          <w:sz w:val="28"/>
+          <w:szCs w:val="28"/>
           <w:lang w:eastAsia="en-IN"/>
           <w14:ligatures w14:val="none"/>
         </w:rPr>
@@ -2048,6 +2389,8 @@
           <w:rFonts w:ascii="Times New Roman" w:eastAsia="Times New Roman" w:hAnsi="Times New Roman" w:cs="Times New Roman"/>
           <w:spacing w:val="2"/>
           <w:kern w:val="0"/>
+          <w:sz w:val="28"/>
+          <w:szCs w:val="28"/>
           <w:lang w:eastAsia="en-IN"/>
           <w14:ligatures w14:val="none"/>
         </w:rPr>
@@ -2059,6 +2402,8 @@
           <w:rFonts w:ascii="Times New Roman" w:eastAsia="Times New Roman" w:hAnsi="Times New Roman" w:cs="Times New Roman"/>
           <w:spacing w:val="2"/>
           <w:kern w:val="0"/>
+          <w:sz w:val="28"/>
+          <w:szCs w:val="28"/>
           <w:lang w:eastAsia="en-IN"/>
           <w14:ligatures w14:val="none"/>
         </w:rPr>
@@ -2070,11 +2415,14 @@
         <w:pStyle w:val="ListParagraph"/>
         <w:spacing w:after="0" w:line="240" w:lineRule="auto"/>
         <w:ind w:left="1080"/>
+        <w:jc w:val="both"/>
         <w:textAlignment w:val="baseline"/>
         <w:rPr>
           <w:rFonts w:ascii="Times New Roman" w:eastAsia="Times New Roman" w:hAnsi="Times New Roman" w:cs="Times New Roman"/>
           <w:spacing w:val="2"/>
           <w:kern w:val="0"/>
+          <w:sz w:val="28"/>
+          <w:szCs w:val="28"/>
           <w:lang w:eastAsia="en-IN"/>
           <w14:ligatures w14:val="none"/>
         </w:rPr>
@@ -2085,23 +2433,29 @@
         <w:pStyle w:val="ListParagraph"/>
         <w:spacing w:after="0" w:line="240" w:lineRule="auto"/>
         <w:ind w:left="1080"/>
+        <w:jc w:val="both"/>
         <w:textAlignment w:val="baseline"/>
         <w:rPr>
           <w:rFonts w:ascii="Times New Roman" w:eastAsia="Times New Roman" w:hAnsi="Times New Roman" w:cs="Times New Roman"/>
           <w:spacing w:val="2"/>
           <w:kern w:val="0"/>
-          <w:lang w:eastAsia="en-IN"/>
-          <w14:ligatures w14:val="none"/>
-        </w:rPr>
-      </w:pPr>
-      <w:r>
-        <w:rPr>
-          <w:rFonts w:ascii="Times New Roman" w:eastAsia="Times New Roman" w:hAnsi="Times New Roman" w:cs="Times New Roman"/>
-          <w:spacing w:val="2"/>
-          <w:kern w:val="0"/>
-          <w:lang w:eastAsia="en-IN"/>
-          <w14:ligatures w14:val="none"/>
-        </w:rPr>
+          <w:sz w:val="28"/>
+          <w:szCs w:val="28"/>
+          <w:lang w:eastAsia="en-IN"/>
+          <w14:ligatures w14:val="none"/>
+        </w:rPr>
+      </w:pPr>
+      <w:r>
+        <w:rPr>
+          <w:rFonts w:ascii="Times New Roman" w:eastAsia="Times New Roman" w:hAnsi="Times New Roman" w:cs="Times New Roman"/>
+          <w:spacing w:val="2"/>
+          <w:kern w:val="0"/>
+          <w:sz w:val="28"/>
+          <w:szCs w:val="28"/>
+          <w:lang w:eastAsia="en-IN"/>
+          <w14:ligatures w14:val="none"/>
+        </w:rPr>
+        <w:lastRenderedPageBreak/>
         <w:t>In this, how a software system performs desired functions under specific condition is explained. It also explains required time, required memory, maximum error rate, etc.</w:t>
       </w:r>
     </w:p>
@@ -2110,11 +2464,14 @@
         <w:pStyle w:val="ListParagraph"/>
         <w:spacing w:after="0" w:line="240" w:lineRule="auto"/>
         <w:ind w:left="1080"/>
+        <w:jc w:val="both"/>
         <w:textAlignment w:val="baseline"/>
         <w:rPr>
           <w:rFonts w:ascii="Times New Roman" w:eastAsia="Times New Roman" w:hAnsi="Times New Roman" w:cs="Times New Roman"/>
           <w:spacing w:val="2"/>
           <w:kern w:val="0"/>
+          <w:sz w:val="28"/>
+          <w:szCs w:val="28"/>
           <w:lang w:eastAsia="en-IN"/>
           <w14:ligatures w14:val="none"/>
         </w:rPr>
@@ -2128,11 +2485,14 @@
           <w:numId w:val="11"/>
         </w:numPr>
         <w:spacing w:after="0" w:line="240" w:lineRule="auto"/>
+        <w:jc w:val="both"/>
         <w:textAlignment w:val="baseline"/>
         <w:rPr>
           <w:rFonts w:ascii="Times New Roman" w:eastAsia="Times New Roman" w:hAnsi="Times New Roman" w:cs="Times New Roman"/>
           <w:spacing w:val="2"/>
           <w:kern w:val="0"/>
+          <w:sz w:val="28"/>
+          <w:szCs w:val="28"/>
           <w:lang w:eastAsia="en-IN"/>
           <w14:ligatures w14:val="none"/>
         </w:rPr>
@@ -2144,6 +2504,8 @@
           <w:bCs/>
           <w:spacing w:val="2"/>
           <w:kern w:val="0"/>
+          <w:sz w:val="28"/>
+          <w:szCs w:val="28"/>
           <w:bdr w:val="none" w:sz="0" w:space="0" w:color="auto" w:frame="1"/>
           <w:lang w:eastAsia="en-IN"/>
           <w14:ligatures w14:val="none"/>
@@ -2158,6 +2520,8 @@
           <w:bCs/>
           <w:spacing w:val="2"/>
           <w:kern w:val="0"/>
+          <w:sz w:val="28"/>
+          <w:szCs w:val="28"/>
           <w:bdr w:val="none" w:sz="0" w:space="0" w:color="auto" w:frame="1"/>
           <w:lang w:eastAsia="en-IN"/>
           <w14:ligatures w14:val="none"/>
@@ -2170,6 +2534,8 @@
           <w:rFonts w:ascii="Times New Roman" w:eastAsia="Times New Roman" w:hAnsi="Times New Roman" w:cs="Times New Roman"/>
           <w:spacing w:val="2"/>
           <w:kern w:val="0"/>
+          <w:sz w:val="28"/>
+          <w:szCs w:val="28"/>
           <w:lang w:eastAsia="en-IN"/>
           <w14:ligatures w14:val="none"/>
         </w:rPr>
@@ -2184,11 +2550,14 @@
           <w:numId w:val="11"/>
         </w:numPr>
         <w:spacing w:after="0" w:line="240" w:lineRule="auto"/>
+        <w:jc w:val="both"/>
         <w:textAlignment w:val="baseline"/>
         <w:rPr>
           <w:rFonts w:ascii="Times New Roman" w:eastAsia="Times New Roman" w:hAnsi="Times New Roman" w:cs="Times New Roman"/>
           <w:spacing w:val="2"/>
           <w:kern w:val="0"/>
+          <w:sz w:val="28"/>
+          <w:szCs w:val="28"/>
           <w:lang w:eastAsia="en-IN"/>
           <w14:ligatures w14:val="none"/>
         </w:rPr>
@@ -2200,6 +2569,8 @@
           <w:bCs/>
           <w:spacing w:val="2"/>
           <w:kern w:val="0"/>
+          <w:sz w:val="28"/>
+          <w:szCs w:val="28"/>
           <w:bdr w:val="none" w:sz="0" w:space="0" w:color="auto" w:frame="1"/>
           <w:lang w:eastAsia="en-IN"/>
           <w14:ligatures w14:val="none"/>
@@ -2214,6 +2585,8 @@
           <w:bCs/>
           <w:spacing w:val="2"/>
           <w:kern w:val="0"/>
+          <w:sz w:val="28"/>
+          <w:szCs w:val="28"/>
           <w:bdr w:val="none" w:sz="0" w:space="0" w:color="auto" w:frame="1"/>
           <w:lang w:eastAsia="en-IN"/>
           <w14:ligatures w14:val="none"/>
@@ -2226,6 +2599,8 @@
           <w:rFonts w:ascii="Times New Roman" w:eastAsia="Times New Roman" w:hAnsi="Times New Roman" w:cs="Times New Roman"/>
           <w:spacing w:val="2"/>
           <w:kern w:val="0"/>
+          <w:sz w:val="28"/>
+          <w:szCs w:val="28"/>
           <w:lang w:eastAsia="en-IN"/>
           <w14:ligatures w14:val="none"/>
         </w:rPr>
@@ -2240,11 +2615,14 @@
           <w:numId w:val="11"/>
         </w:numPr>
         <w:spacing w:after="0" w:line="240" w:lineRule="auto"/>
+        <w:jc w:val="both"/>
         <w:textAlignment w:val="baseline"/>
         <w:rPr>
           <w:rFonts w:ascii="Times New Roman" w:eastAsia="Times New Roman" w:hAnsi="Times New Roman" w:cs="Times New Roman"/>
           <w:spacing w:val="2"/>
           <w:kern w:val="0"/>
+          <w:sz w:val="28"/>
+          <w:szCs w:val="28"/>
           <w:lang w:eastAsia="en-IN"/>
           <w14:ligatures w14:val="none"/>
         </w:rPr>
@@ -2256,6 +2634,8 @@
           <w:bCs/>
           <w:spacing w:val="2"/>
           <w:kern w:val="0"/>
+          <w:sz w:val="28"/>
+          <w:szCs w:val="28"/>
           <w:bdr w:val="none" w:sz="0" w:space="0" w:color="auto" w:frame="1"/>
           <w:lang w:eastAsia="en-IN"/>
           <w14:ligatures w14:val="none"/>
@@ -2270,6 +2650,8 @@
           <w:bCs/>
           <w:spacing w:val="2"/>
           <w:kern w:val="0"/>
+          <w:sz w:val="28"/>
+          <w:szCs w:val="28"/>
           <w:bdr w:val="none" w:sz="0" w:space="0" w:color="auto" w:frame="1"/>
           <w:lang w:eastAsia="en-IN"/>
           <w14:ligatures w14:val="none"/>
@@ -2282,6 +2664,8 @@
           <w:rFonts w:ascii="Times New Roman" w:eastAsia="Times New Roman" w:hAnsi="Times New Roman" w:cs="Times New Roman"/>
           <w:spacing w:val="2"/>
           <w:kern w:val="0"/>
+          <w:sz w:val="28"/>
+          <w:szCs w:val="28"/>
           <w:lang w:eastAsia="en-IN"/>
           <w14:ligatures w14:val="none"/>
         </w:rPr>
@@ -2290,15 +2674,18 @@
     </w:p>
     <w:p>
       <w:pPr>
-        <w:rPr>
-          <w:rFonts w:ascii="Times New Roman" w:hAnsi="Times New Roman" w:cs="Times New Roman"/>
+        <w:jc w:val="both"/>
+        <w:rPr>
+          <w:rFonts w:ascii="Times New Roman" w:hAnsi="Times New Roman" w:cs="Times New Roman"/>
+          <w:sz w:val="28"/>
+          <w:szCs w:val="28"/>
         </w:rPr>
       </w:pPr>
     </w:p>
     <w:sectPr>
       <w:type w:val="continuous"/>
       <w:pgSz w:w="11906" w:h="16838"/>
-      <w:pgMar w:top="1440" w:right="1440" w:bottom="1440" w:left="1440" w:header="708" w:footer="708" w:gutter="0"/>
+      <w:pgMar w:top="720" w:right="720" w:bottom="720" w:left="720" w:header="708" w:footer="708" w:gutter="0"/>
       <w:cols w:space="708"/>
       <w:docGrid w:linePitch="360"/>
     </w:sectPr>
@@ -4968,7 +5355,7 @@
   <a:extraClrSchemeLst/>
   <a:extLst>
     <a:ext uri="{05A4C25C-085E-4340-85A3-A5531E510DB2}">
-      <thm15:themeFamily xmlns:thm15="http://schemas.microsoft.com/office/thememl/2012/main" xmlns="" name="Office Theme" id="{62F939B6-93AF-4DB8-9C6B-D6C7DFDC589F}" vid="{4A3C46E8-61CC-4603-A589-7422A47A8E4A}"/>
+      <thm15:themeFamily xmlns="" xmlns:thm15="http://schemas.microsoft.com/office/thememl/2012/main" name="Office Theme" id="{62F939B6-93AF-4DB8-9C6B-D6C7DFDC589F}" vid="{4A3C46E8-61CC-4603-A589-7422A47A8E4A}"/>
     </a:ext>
   </a:extLst>
 </a:theme>

</xml_diff>

<commit_message>
Isha changed System Architecture doc
</commit_message>
<xml_diff>
--- a/Docs/ElearningPlatformSpecification_document.docx
+++ b/Docs/ElearningPlatformSpecification_document.docx
@@ -45,6 +45,7 @@
       <w:pPr>
         <w:jc w:val="center"/>
         <w:rPr>
+          <w:rFonts w:ascii="Times New Roman" w:hAnsi="Times New Roman" w:cs="Times New Roman"/>
           <w:sz w:val="32"/>
           <w:szCs w:val="32"/>
           <w:bdr w:val="none" w:sz="0" w:space="0" w:color="auto" w:frame="1"/>
@@ -54,40 +55,21 @@
       <w:r>
         <w:rPr>
           <w:rFonts w:ascii="Times New Roman" w:hAnsi="Times New Roman" w:cs="Times New Roman"/>
-          <w:b/>
-          <w:bCs/>
           <w:sz w:val="32"/>
           <w:szCs w:val="32"/>
           <w:bdr w:val="none" w:sz="0" w:space="0" w:color="auto" w:frame="1"/>
           <w:lang w:eastAsia="en-IN"/>
         </w:rPr>
-        <w:t>_____________</w:t>
-      </w:r>
-      <w:r>
-        <w:rPr>
+        <w:t>_______________________________________________</w:t>
+      </w:r>
+      <w:r>
+        <w:rPr>
+          <w:rFonts w:ascii="Times New Roman" w:hAnsi="Times New Roman" w:cs="Times New Roman"/>
           <w:sz w:val="32"/>
           <w:szCs w:val="32"/>
           <w:bdr w:val="none" w:sz="0" w:space="0" w:color="auto" w:frame="1"/>
           <w:lang w:eastAsia="en-IN"/>
         </w:rPr>
-        <w:t>____________</w:t>
-      </w:r>
-      <w:r>
-        <w:rPr>
-          <w:sz w:val="32"/>
-          <w:szCs w:val="32"/>
-          <w:bdr w:val="none" w:sz="0" w:space="0" w:color="auto" w:frame="1"/>
-          <w:lang w:eastAsia="en-IN"/>
-        </w:rPr>
-        <w:t>______________________</w:t>
-      </w:r>
-      <w:r>
-        <w:rPr>
-          <w:sz w:val="32"/>
-          <w:szCs w:val="32"/>
-          <w:bdr w:val="none" w:sz="0" w:space="0" w:color="auto" w:frame="1"/>
-          <w:lang w:eastAsia="en-IN"/>
-        </w:rPr>
         <w:t>_________</w:t>
       </w:r>
     </w:p>
@@ -95,6 +77,7 @@
       <w:pPr>
         <w:jc w:val="center"/>
         <w:rPr>
+          <w:rFonts w:ascii="Times New Roman" w:hAnsi="Times New Roman" w:cs="Times New Roman"/>
           <w:bdr w:val="none" w:sz="0" w:space="0" w:color="auto" w:frame="1"/>
           <w:lang w:eastAsia="en-IN"/>
         </w:rPr>
@@ -402,23 +385,14 @@
           <w:bdr w:val="none" w:sz="0" w:space="0" w:color="auto" w:frame="1"/>
           <w:lang w:eastAsia="en-IN"/>
         </w:rPr>
-        <w:t xml:space="preserve"> </w:t>
-      </w:r>
-      <w:r>
-        <w:rPr>
-          <w:rFonts w:ascii="Times New Roman" w:hAnsi="Times New Roman" w:cs="Times New Roman"/>
-          <w:bdr w:val="none" w:sz="0" w:space="0" w:color="auto" w:frame="1"/>
-          <w:lang w:eastAsia="en-IN"/>
-        </w:rPr>
-        <w:t>21BCS10745</w:t>
+        <w:t xml:space="preserve"> 21BCS10745</w:t>
       </w:r>
     </w:p>
     <w:p>
       <w:pPr>
         <w:jc w:val="center"/>
         <w:rPr>
-          <w:rFonts w:eastAsia="Times New Roman"/>
-          <w:bCs/>
+          <w:rFonts w:ascii="Times New Roman" w:eastAsia="Times New Roman" w:hAnsi="Times New Roman" w:cs="Times New Roman"/>
           <w:kern w:val="0"/>
           <w:sz w:val="32"/>
           <w:szCs w:val="32"/>
@@ -429,8 +403,7 @@
       </w:pPr>
       <w:r>
         <w:rPr>
-          <w:rFonts w:eastAsia="Times New Roman"/>
-          <w:bCs/>
+          <w:rFonts w:ascii="Times New Roman" w:eastAsia="Times New Roman" w:hAnsi="Times New Roman" w:cs="Times New Roman"/>
           <w:kern w:val="0"/>
           <w:sz w:val="32"/>
           <w:szCs w:val="32"/>
@@ -443,8 +416,7 @@
       </w:r>
       <w:r>
         <w:rPr>
-          <w:rFonts w:eastAsia="Times New Roman"/>
-          <w:bCs/>
+          <w:rFonts w:ascii="Times New Roman" w:eastAsia="Times New Roman" w:hAnsi="Times New Roman" w:cs="Times New Roman"/>
           <w:kern w:val="0"/>
           <w:sz w:val="32"/>
           <w:szCs w:val="32"/>
@@ -456,8 +428,7 @@
       </w:r>
       <w:r>
         <w:rPr>
-          <w:rFonts w:eastAsia="Times New Roman"/>
-          <w:bCs/>
+          <w:rFonts w:ascii="Times New Roman" w:eastAsia="Times New Roman" w:hAnsi="Times New Roman" w:cs="Times New Roman"/>
           <w:kern w:val="0"/>
           <w:sz w:val="32"/>
           <w:szCs w:val="32"/>
@@ -534,6 +505,8 @@
           <w14:ligatures w14:val="none"/>
         </w:rPr>
       </w:pPr>
+      <w:bookmarkStart w:id="0" w:name="_GoBack"/>
+      <w:bookmarkEnd w:id="0"/>
       <w:r>
         <w:rPr>
           <w:rFonts w:eastAsia="Times New Roman"/>
@@ -1802,8 +1775,6 @@
           <w:szCs w:val="28"/>
         </w:rPr>
       </w:pPr>
-      <w:bookmarkStart w:id="0" w:name="_GoBack"/>
-      <w:bookmarkEnd w:id="0"/>
     </w:p>
     <w:p>
       <w:pPr>
@@ -5926,7 +5897,7 @@
   <a:extraClrSchemeLst/>
   <a:extLst>
     <a:ext uri="{05A4C25C-085E-4340-85A3-A5531E510DB2}">
-      <thm15:themeFamily xmlns:thm15="http://schemas.microsoft.com/office/thememl/2012/main" xmlns="" name="Office Theme" id="{62F939B6-93AF-4DB8-9C6B-D6C7DFDC589F}" vid="{4A3C46E8-61CC-4603-A589-7422A47A8E4A}"/>
+      <thm15:themeFamily xmlns="" xmlns:thm15="http://schemas.microsoft.com/office/thememl/2012/main" name="Office Theme" id="{62F939B6-93AF-4DB8-9C6B-D6C7DFDC589F}" vid="{4A3C46E8-61CC-4603-A589-7422A47A8E4A}"/>
     </a:ext>
   </a:extLst>
 </a:theme>

</xml_diff>

<commit_message>
Isha changed System Architecture doc and spec doc.
</commit_message>
<xml_diff>
--- a/Docs/ElearningPlatformSpecification_document.docx
+++ b/Docs/ElearningPlatformSpecification_document.docx
@@ -505,8 +505,6 @@
           <w14:ligatures w14:val="none"/>
         </w:rPr>
       </w:pPr>
-      <w:bookmarkStart w:id="0" w:name="_GoBack"/>
-      <w:bookmarkEnd w:id="0"/>
       <w:r>
         <w:rPr>
           <w:rFonts w:eastAsia="Times New Roman"/>
@@ -1775,6 +1773,60 @@
           <w:szCs w:val="28"/>
         </w:rPr>
       </w:pPr>
+      <w:r>
+        <w:rPr>
+          <w:rFonts w:ascii="Times New Roman" w:hAnsi="Times New Roman" w:cs="Times New Roman"/>
+          <w:sz w:val="28"/>
+          <w:szCs w:val="28"/>
+        </w:rPr>
+        <w:t>Administrator details</w:t>
+      </w:r>
+    </w:p>
+    <w:p>
+      <w:pPr>
+        <w:pStyle w:val="ListParagraph"/>
+        <w:numPr>
+          <w:ilvl w:val="2"/>
+          <w:numId w:val="14"/>
+        </w:numPr>
+        <w:jc w:val="both"/>
+        <w:rPr>
+          <w:rFonts w:ascii="Times New Roman" w:hAnsi="Times New Roman" w:cs="Times New Roman"/>
+          <w:sz w:val="28"/>
+          <w:szCs w:val="28"/>
+        </w:rPr>
+      </w:pPr>
+      <w:r>
+        <w:rPr>
+          <w:rFonts w:ascii="Times New Roman" w:hAnsi="Times New Roman" w:cs="Times New Roman"/>
+          <w:sz w:val="28"/>
+          <w:szCs w:val="28"/>
+        </w:rPr>
+        <w:t>Course Content</w:t>
+      </w:r>
+    </w:p>
+    <w:p>
+      <w:pPr>
+        <w:pStyle w:val="ListParagraph"/>
+        <w:numPr>
+          <w:ilvl w:val="2"/>
+          <w:numId w:val="14"/>
+        </w:numPr>
+        <w:jc w:val="both"/>
+        <w:rPr>
+          <w:rFonts w:ascii="Times New Roman" w:hAnsi="Times New Roman" w:cs="Times New Roman"/>
+          <w:sz w:val="28"/>
+          <w:szCs w:val="28"/>
+        </w:rPr>
+      </w:pPr>
+      <w:r>
+        <w:rPr>
+          <w:rFonts w:ascii="Times New Roman" w:hAnsi="Times New Roman" w:cs="Times New Roman"/>
+          <w:sz w:val="28"/>
+          <w:szCs w:val="28"/>
+        </w:rPr>
+        <w:t>Doubts</w:t>
+      </w:r>
     </w:p>
     <w:p>
       <w:pPr>
@@ -1819,7 +1871,7 @@
           <w:sz w:val="28"/>
           <w:szCs w:val="28"/>
         </w:rPr>
-        <w:t>User profiles for students, educators, and administrators.</w:t>
+        <w:t>Course creation, management, and publishing.</w:t>
       </w:r>
     </w:p>
     <w:p>
@@ -1842,7 +1894,7 @@
           <w:sz w:val="28"/>
           <w:szCs w:val="28"/>
         </w:rPr>
-        <w:t>Course creation, management, and publishing.</w:t>
+        <w:t>Content upload and organization.</w:t>
       </w:r>
     </w:p>
     <w:p>
@@ -1865,7 +1917,7 @@
           <w:sz w:val="28"/>
           <w:szCs w:val="28"/>
         </w:rPr>
-        <w:t>Content upload and organization.</w:t>
+        <w:t>Assessment and quiz creation.</w:t>
       </w:r>
     </w:p>
     <w:p>
@@ -1888,7 +1940,7 @@
           <w:sz w:val="28"/>
           <w:szCs w:val="28"/>
         </w:rPr>
-        <w:t>Assessment and quiz creation.</w:t>
+        <w:t>Progress tracking will be based on completion of videos, assignments and quizzes in the enrolled course.</w:t>
       </w:r>
     </w:p>
     <w:p>
@@ -1911,7 +1963,7 @@
           <w:sz w:val="28"/>
           <w:szCs w:val="28"/>
         </w:rPr>
-        <w:t>Progress tracking and reporting.</w:t>
+        <w:t>Most popular course section will be based on completion of courses by large number of students.</w:t>
       </w:r>
     </w:p>
     <w:p>
@@ -1934,7 +1986,15 @@
           <w:sz w:val="28"/>
           <w:szCs w:val="28"/>
         </w:rPr>
-        <w:t>Search and recommendation engine.</w:t>
+        <w:t>S</w:t>
+      </w:r>
+      <w:r>
+        <w:rPr>
+          <w:rFonts w:ascii="Times New Roman" w:hAnsi="Times New Roman" w:cs="Times New Roman"/>
+          <w:sz w:val="28"/>
+          <w:szCs w:val="28"/>
+        </w:rPr>
+        <w:t>earch and recommendation engine.</w:t>
       </w:r>
     </w:p>
     <w:p>
@@ -1980,8 +2040,21 @@
           <w:sz w:val="28"/>
           <w:szCs w:val="28"/>
         </w:rPr>
+        <w:lastRenderedPageBreak/>
         <w:t>Language access for end users (Hindi or English)</w:t>
       </w:r>
+    </w:p>
+    <w:p>
+      <w:pPr>
+        <w:pStyle w:val="ListParagraph"/>
+        <w:ind w:left="1080"/>
+        <w:jc w:val="both"/>
+        <w:rPr>
+          <w:rFonts w:ascii="Times New Roman" w:hAnsi="Times New Roman" w:cs="Times New Roman"/>
+          <w:sz w:val="28"/>
+          <w:szCs w:val="28"/>
+        </w:rPr>
+      </w:pPr>
     </w:p>
     <w:p>
       <w:pPr>
@@ -2063,7 +2136,6 @@
           <w:sz w:val="28"/>
           <w:szCs w:val="28"/>
         </w:rPr>
-        <w:lastRenderedPageBreak/>
         <w:t>High availability and reliability.</w:t>
       </w:r>
     </w:p>
@@ -2617,18 +2689,6 @@
     <w:p>
       <w:pPr>
         <w:spacing w:line="256" w:lineRule="auto"/>
-        <w:ind w:left="720"/>
-        <w:jc w:val="both"/>
-        <w:rPr>
-          <w:rFonts w:ascii="Times New Roman" w:hAnsi="Times New Roman" w:cs="Times New Roman"/>
-          <w:sz w:val="28"/>
-          <w:szCs w:val="28"/>
-        </w:rPr>
-      </w:pPr>
-    </w:p>
-    <w:p>
-      <w:pPr>
-        <w:spacing w:line="256" w:lineRule="auto"/>
         <w:ind w:left="1080"/>
         <w:jc w:val="center"/>
         <w:rPr>
@@ -2637,6 +2697,7 @@
           <w:szCs w:val="28"/>
         </w:rPr>
       </w:pPr>
+      <w:bookmarkStart w:id="0" w:name="_GoBack"/>
       <w:r>
         <w:rPr>
           <w:rFonts w:ascii="Times New Roman" w:hAnsi="Times New Roman" w:cs="Times New Roman"/>
@@ -2646,9 +2707,9 @@
           <w:lang w:eastAsia="en-IN" w:bidi="hi-IN"/>
         </w:rPr>
         <w:drawing>
-          <wp:inline distT="0" distB="0" distL="0" distR="0" wp14:anchorId="6715221D" wp14:editId="25CBCEE4">
-            <wp:extent cx="3006436" cy="4026803"/>
-            <wp:effectExtent l="0" t="0" r="3810" b="0"/>
+          <wp:inline distT="0" distB="0" distL="0" distR="0" wp14:anchorId="6715221D" wp14:editId="1D40012F">
+            <wp:extent cx="3138055" cy="3283527"/>
+            <wp:effectExtent l="0" t="0" r="5715" b="0"/>
             <wp:docPr id="1" name="Picture 1"/>
             <wp:cNvGraphicFramePr>
               <a:graphicFrameLocks xmlns:a="http://schemas.openxmlformats.org/drawingml/2006/main" noChangeAspect="1"/>
@@ -2669,7 +2730,7 @@
                   <pic:spPr>
                     <a:xfrm>
                       <a:off x="0" y="0"/>
-                      <a:ext cx="3007933" cy="4028808"/>
+                      <a:ext cx="3138174" cy="3283652"/>
                     </a:xfrm>
                     <a:prstGeom prst="rect">
                       <a:avLst/>
@@ -2681,6 +2742,7 @@
           </wp:inline>
         </w:drawing>
       </w:r>
+      <w:bookmarkEnd w:id="0"/>
     </w:p>
     <w:p>
       <w:pPr>
@@ -5897,7 +5959,7 @@
   <a:extraClrSchemeLst/>
   <a:extLst>
     <a:ext uri="{05A4C25C-085E-4340-85A3-A5531E510DB2}">
-      <thm15:themeFamily xmlns="" xmlns:thm15="http://schemas.microsoft.com/office/thememl/2012/main" name="Office Theme" id="{62F939B6-93AF-4DB8-9C6B-D6C7DFDC589F}" vid="{4A3C46E8-61CC-4603-A589-7422A47A8E4A}"/>
+      <thm15:themeFamily xmlns:thm15="http://schemas.microsoft.com/office/thememl/2012/main" xmlns="" name="Office Theme" id="{62F939B6-93AF-4DB8-9C6B-D6C7DFDC589F}" vid="{4A3C46E8-61CC-4603-A589-7422A47A8E4A}"/>
     </a:ext>
   </a:extLst>
 </a:theme>

</xml_diff>